<commit_message>
change to portrait with 2 sheets
</commit_message>
<xml_diff>
--- a/折讓單.docx
+++ b/折讓單.docx
@@ -1,7 +1,22 @@
 
 <file path=word/document.xml><?xml version="1.0" encoding="utf-8"?>
-<w:document xmlns:wpc="http://schemas.microsoft.com/office/word/2010/wordprocessingCanvas" xmlns:cx="http://schemas.microsoft.com/office/drawing/2014/chartex" xmlns:cx1="http://schemas.microsoft.com/office/drawing/2015/9/8/chartex" xmlns:cx2="http://schemas.microsoft.com/office/drawing/2015/10/21/chartex" xmlns:cx3="http://schemas.microsoft.com/office/drawing/2016/5/9/chartex" xmlns:cx4="http://schemas.microsoft.com/office/drawing/2016/5/10/chartex" xmlns:cx5="http://schemas.microsoft.com/office/drawing/2016/5/11/chartex" xmlns:cx6="http://schemas.microsoft.com/office/drawing/2016/5/12/chartex" xmlns:cx7="http://schemas.microsoft.com/office/drawing/2016/5/13/chartex" xmlns:cx8="http://schemas.microsoft.com/office/drawing/2016/5/14/chartex" xmlns:mc="http://schemas.openxmlformats.org/markup-compatibility/2006" xmlns:aink="http://schemas.microsoft.com/office/drawing/2016/ink" xmlns:am3d="http://schemas.microsoft.com/office/drawing/2017/model3d" xmlns:o="urn:schemas-microsoft-com:office:office" xmlns:r="http://schemas.openxmlformats.org/officeDocument/2006/relationships" xmlns:m="http://schemas.openxmlformats.org/officeDocument/2006/math" xmlns:v="urn:schemas-microsoft-com:vml" xmlns:wp14="http://schemas.microsoft.com/office/word/2010/wordprocessingDrawing" xmlns:wp="http://schemas.openxmlformats.org/drawingml/2006/wordprocessingDrawing" xmlns:w10="urn:schemas-microsoft-com:office:word" xmlns:w="http://schemas.openxmlformats.org/wordprocessingml/2006/main" xmlns:w14="http://schemas.microsoft.com/office/word/2010/wordml" xmlns:w15="http://schemas.microsoft.com/office/word/2012/wordml" xmlns:w16cex="http://schemas.microsoft.com/office/word/2018/wordml/cex" xmlns:w16cid="http://schemas.microsoft.com/office/word/2016/wordml/cid" xmlns:w16="http://schemas.microsoft.com/office/word/2018/wordml" xmlns:w16se="http://schemas.microsoft.com/office/word/2015/wordml/symex" xmlns:wpg="http://schemas.microsoft.com/office/word/2010/wordprocessingGroup" xmlns:wpi="http://schemas.microsoft.com/office/word/2010/wordprocessingInk" xmlns:wne="http://schemas.microsoft.com/office/word/2006/wordml" xmlns:wps="http://schemas.microsoft.com/office/word/2010/wordprocessingShape" mc:Ignorable="w14 w15 w16se w16cid w16 w16cex wp14">
+<w:document xmlns:wpc="http://schemas.microsoft.com/office/word/2010/wordprocessingCanvas" xmlns:cx="http://schemas.microsoft.com/office/drawing/2014/chartex" xmlns:cx1="http://schemas.microsoft.com/office/drawing/2015/9/8/chartex" xmlns:mc="http://schemas.openxmlformats.org/markup-compatibility/2006" xmlns:o="urn:schemas-microsoft-com:office:office" xmlns:r="http://schemas.openxmlformats.org/officeDocument/2006/relationships" xmlns:m="http://schemas.openxmlformats.org/officeDocument/2006/math" xmlns:v="urn:schemas-microsoft-com:vml" xmlns:wp14="http://schemas.microsoft.com/office/word/2010/wordprocessingDrawing" xmlns:wp="http://schemas.openxmlformats.org/drawingml/2006/wordprocessingDrawing" xmlns:w10="urn:schemas-microsoft-com:office:word" xmlns:w="http://schemas.openxmlformats.org/wordprocessingml/2006/main" xmlns:w14="http://schemas.microsoft.com/office/word/2010/wordml" xmlns:w15="http://schemas.microsoft.com/office/word/2012/wordml" xmlns:w16se="http://schemas.microsoft.com/office/word/2015/wordml/symex" xmlns:wpg="http://schemas.microsoft.com/office/word/2010/wordprocessingGroup" xmlns:wpi="http://schemas.microsoft.com/office/word/2010/wordprocessingInk" xmlns:wne="http://schemas.microsoft.com/office/word/2006/wordml" xmlns:wps="http://schemas.microsoft.com/office/word/2010/wordprocessingShape" mc:Ignorable="w14 w15 w16se wp14">
   <w:body>
+    <w:p>
+      <w:pPr>
+        <w:adjustRightInd w:val="0"/>
+        <w:snapToGrid w:val="0"/>
+        <w:rPr>
+          <w:rFonts w:ascii="王漢宗中明體繁" w:eastAsia="王漢宗中明體繁"/>
+        </w:rPr>
+      </w:pPr>
+      <w:r>
+        <w:rPr>
+          <w:rFonts w:ascii="王漢宗中明體繁" w:eastAsia="王漢宗中明體繁" w:hint="eastAsia"/>
+        </w:rPr>
+        <w:t>使用王漢宗中明體</w:t>
+      </w:r>
+    </w:p>
     <w:p>
       <w:pPr>
         <w:adjustRightInd w:val="0"/>
@@ -123,10 +138,18 @@
               <w:spacing w:line="0" w:lineRule="atLeast"/>
               <w:rPr>
                 <w:rFonts w:ascii="王漢宗中明體繁" w:eastAsia="王漢宗中明體繁"/>
-                <w:sz w:val="16"/>
-                <w:szCs w:val="16"/>
-              </w:rPr>
-            </w:pPr>
+                <w:sz w:val="18"/>
+                <w:szCs w:val="16"/>
+              </w:rPr>
+            </w:pPr>
+            <w:r>
+              <w:rPr>
+                <w:rFonts w:ascii="王漢宗中明體繁" w:eastAsia="王漢宗中明體繁" w:hint="eastAsia"/>
+                <w:sz w:val="18"/>
+                <w:szCs w:val="16"/>
+              </w:rPr>
+              <w:t>台灣萊札普股份</w:t>
+            </w:r>
           </w:p>
           <w:p>
             <w:pPr>
@@ -139,6 +162,14 @@
                 <w:szCs w:val="16"/>
               </w:rPr>
             </w:pPr>
+            <w:r>
+              <w:rPr>
+                <w:rFonts w:ascii="王漢宗中明體繁" w:eastAsia="王漢宗中明體繁" w:hint="eastAsia"/>
+                <w:sz w:val="18"/>
+                <w:szCs w:val="16"/>
+              </w:rPr>
+              <w:t>有限公司</w:t>
+            </w:r>
           </w:p>
         </w:tc>
       </w:tr>
@@ -226,6 +257,14 @@
                 <w:szCs w:val="20"/>
               </w:rPr>
             </w:pPr>
+            <w:r>
+              <w:rPr>
+                <w:rFonts w:ascii="王漢宗中明體繁" w:eastAsia="王漢宗中明體繁" w:hint="eastAsia"/>
+                <w:sz w:val="20"/>
+                <w:szCs w:val="20"/>
+              </w:rPr>
+              <w:t>83500950</w:t>
+            </w:r>
           </w:p>
         </w:tc>
       </w:tr>
@@ -307,11 +346,71 @@
               <w:snapToGrid w:val="0"/>
               <w:spacing w:line="0" w:lineRule="atLeast"/>
               <w:rPr>
-                <w:rFonts w:ascii="王漢宗中明體繁" w:eastAsia="王漢宗中明體繁" w:hint="eastAsia"/>
-                <w:sz w:val="16"/>
-                <w:szCs w:val="16"/>
-              </w:rPr>
-            </w:pPr>
+                <w:rFonts w:ascii="王漢宗中明體繁" w:eastAsia="王漢宗中明體繁"/>
+                <w:sz w:val="16"/>
+                <w:szCs w:val="16"/>
+              </w:rPr>
+            </w:pPr>
+            <w:r>
+              <w:rPr>
+                <w:rFonts w:ascii="王漢宗中明體繁" w:eastAsia="王漢宗中明體繁" w:hint="eastAsia"/>
+                <w:sz w:val="16"/>
+                <w:szCs w:val="16"/>
+              </w:rPr>
+              <w:t>台北市中山區南京東路</w:t>
+            </w:r>
+          </w:p>
+          <w:p>
+            <w:pPr>
+              <w:adjustRightInd w:val="0"/>
+              <w:snapToGrid w:val="0"/>
+              <w:spacing w:line="0" w:lineRule="atLeast"/>
+              <w:rPr>
+                <w:rFonts w:ascii="王漢宗中明體繁" w:eastAsia="王漢宗中明體繁" w:hint="eastAsia"/>
+                <w:sz w:val="16"/>
+                <w:szCs w:val="16"/>
+              </w:rPr>
+            </w:pPr>
+            <w:r>
+              <w:rPr>
+                <w:rFonts w:ascii="王漢宗中明體繁" w:eastAsia="王漢宗中明體繁" w:hint="eastAsia"/>
+                <w:sz w:val="16"/>
+                <w:szCs w:val="16"/>
+              </w:rPr>
+              <w:t xml:space="preserve">一段 </w:t>
+            </w:r>
+            <w:r>
+              <w:rPr>
+                <w:rFonts w:ascii="王漢宗中明體繁" w:eastAsia="王漢宗中明體繁"/>
+                <w:sz w:val="16"/>
+                <w:szCs w:val="16"/>
+              </w:rPr>
+              <w:t xml:space="preserve">86 </w:t>
+            </w:r>
+            <w:r>
+              <w:rPr>
+                <w:rFonts w:ascii="王漢宗中明體繁" w:eastAsia="王漢宗中明體繁" w:hint="eastAsia"/>
+                <w:sz w:val="16"/>
+                <w:szCs w:val="16"/>
+              </w:rPr>
+              <w:t xml:space="preserve">號 </w:t>
+            </w:r>
+            <w:r>
+              <w:rPr>
+                <w:rFonts w:ascii="王漢宗中明體繁" w:eastAsia="王漢宗中明體繁"/>
+                <w:sz w:val="16"/>
+                <w:szCs w:val="16"/>
+              </w:rPr>
+              <w:t xml:space="preserve">5 </w:t>
+            </w:r>
+            <w:r>
+              <w:rPr>
+                <w:rFonts w:ascii="王漢宗中明體繁" w:eastAsia="王漢宗中明體繁" w:hint="eastAsia"/>
+                <w:sz w:val="16"/>
+                <w:szCs w:val="16"/>
+              </w:rPr>
+              <w:t>樓</w:t>
+            </w:r>
           </w:p>
         </w:tc>
       </w:tr>
@@ -558,7 +657,7 @@
                                     <w:adjustRightInd w:val="0"/>
                                     <w:snapToGrid w:val="0"/>
                                     <w:rPr>
-                                      <w:rFonts w:ascii="王漢宗中明體繁" w:eastAsia="王漢宗中明體繁" w:hint="eastAsia"/>
+                                      <w:rFonts w:ascii="王漢宗中明體繁" w:eastAsia="王漢宗中明體繁"/>
                                       <w:sz w:val="16"/>
                                       <w:szCs w:val="16"/>
                                     </w:rPr>
@@ -589,7 +688,7 @@
                     </wp:anchor>
                   </w:drawing>
                 </mc:Choice>
-                <mc:Fallback>
+                <mc:Fallback xmlns:w16="http://schemas.microsoft.com/office/word/2018/wordml" xmlns:w16cid="http://schemas.microsoft.com/office/word/2016/wordml/cid" xmlns:w16cex="http://schemas.microsoft.com/office/word/2018/wordml/cex" xmlns:am3d="http://schemas.microsoft.com/office/drawing/2017/model3d" xmlns:aink="http://schemas.microsoft.com/office/drawing/2016/ink" xmlns:cx8="http://schemas.microsoft.com/office/drawing/2016/5/14/chartex" xmlns:cx7="http://schemas.microsoft.com/office/drawing/2016/5/13/chartex" xmlns:cx6="http://schemas.microsoft.com/office/drawing/2016/5/12/chartex" xmlns:cx5="http://schemas.microsoft.com/office/drawing/2016/5/11/chartex" xmlns:cx4="http://schemas.microsoft.com/office/drawing/2016/5/10/chartex" xmlns:cx3="http://schemas.microsoft.com/office/drawing/2016/5/9/chartex" xmlns:cx2="http://schemas.microsoft.com/office/drawing/2015/10/21/chartex">
                   <w:pict>
                     <v:shapetype w14:anchorId="40AA9662" id="_x0000_t202" coordsize="21600,21600" o:spt="202" path="m,l,21600r21600,l21600,xe">
                       <v:stroke joinstyle="miter"/>
@@ -1786,7 +1885,7 @@
             <w:tcBorders>
               <w:top w:val="single" w:sz="4" w:space="0" w:color="auto"/>
               <w:left w:val="single" w:sz="12" w:space="0" w:color="auto"/>
-              <w:bottom w:val="single" w:sz="4" w:space="0" w:color="auto"/>
+              <w:bottom w:val="nil"/>
               <w:right w:val="single" w:sz="4" w:space="0" w:color="auto"/>
             </w:tcBorders>
             <w:vAlign w:val="center"/>
@@ -1810,7 +1909,7 @@
             <w:tcBorders>
               <w:top w:val="single" w:sz="4" w:space="0" w:color="auto"/>
               <w:left w:val="single" w:sz="4" w:space="0" w:color="auto"/>
-              <w:bottom w:val="single" w:sz="4" w:space="0" w:color="auto"/>
+              <w:bottom w:val="nil"/>
               <w:right w:val="single" w:sz="4" w:space="0" w:color="auto"/>
             </w:tcBorders>
             <w:vAlign w:val="center"/>
@@ -1835,7 +1934,7 @@
             <w:tcBorders>
               <w:top w:val="single" w:sz="4" w:space="0" w:color="auto"/>
               <w:left w:val="single" w:sz="4" w:space="0" w:color="auto"/>
-              <w:bottom w:val="single" w:sz="4" w:space="0" w:color="auto"/>
+              <w:bottom w:val="nil"/>
               <w:right w:val="single" w:sz="4" w:space="0" w:color="auto"/>
             </w:tcBorders>
             <w:vAlign w:val="center"/>
@@ -1859,7 +1958,7 @@
             <w:tcBorders>
               <w:top w:val="single" w:sz="4" w:space="0" w:color="auto"/>
               <w:left w:val="single" w:sz="4" w:space="0" w:color="auto"/>
-              <w:bottom w:val="single" w:sz="4" w:space="0" w:color="auto"/>
+              <w:bottom w:val="nil"/>
               <w:right w:val="single" w:sz="4" w:space="0" w:color="auto"/>
             </w:tcBorders>
             <w:vAlign w:val="center"/>
@@ -1883,7 +1982,7 @@
             <w:tcBorders>
               <w:top w:val="single" w:sz="4" w:space="0" w:color="auto"/>
               <w:left w:val="single" w:sz="4" w:space="0" w:color="auto"/>
-              <w:bottom w:val="single" w:sz="4" w:space="0" w:color="auto"/>
+              <w:bottom w:val="nil"/>
               <w:right w:val="single" w:sz="4" w:space="0" w:color="auto"/>
             </w:tcBorders>
             <w:vAlign w:val="center"/>
@@ -1906,7 +2005,7 @@
             <w:tcBorders>
               <w:top w:val="single" w:sz="4" w:space="0" w:color="auto"/>
               <w:left w:val="single" w:sz="4" w:space="0" w:color="auto"/>
-              <w:bottom w:val="single" w:sz="4" w:space="0" w:color="auto"/>
+              <w:bottom w:val="nil"/>
               <w:right w:val="single" w:sz="4" w:space="0" w:color="auto"/>
             </w:tcBorders>
             <w:vAlign w:val="center"/>
@@ -1929,7 +2028,7 @@
             <w:tcBorders>
               <w:top w:val="single" w:sz="4" w:space="0" w:color="auto"/>
               <w:left w:val="single" w:sz="4" w:space="0" w:color="auto"/>
-              <w:bottom w:val="single" w:sz="4" w:space="0" w:color="auto"/>
+              <w:bottom w:val="nil"/>
               <w:right w:val="single" w:sz="4" w:space="0" w:color="auto"/>
             </w:tcBorders>
             <w:vAlign w:val="center"/>
@@ -1953,7 +2052,7 @@
             <w:tcBorders>
               <w:top w:val="single" w:sz="4" w:space="0" w:color="auto"/>
               <w:left w:val="single" w:sz="4" w:space="0" w:color="auto"/>
-              <w:bottom w:val="single" w:sz="4" w:space="0" w:color="auto"/>
+              <w:bottom w:val="nil"/>
               <w:right w:val="single" w:sz="4" w:space="0" w:color="auto"/>
             </w:tcBorders>
             <w:vAlign w:val="center"/>
@@ -1977,30 +2076,22 @@
             <w:tcBorders>
               <w:top w:val="single" w:sz="4" w:space="0" w:color="auto"/>
               <w:left w:val="single" w:sz="4" w:space="0" w:color="auto"/>
-              <w:bottom w:val="single" w:sz="4" w:space="0" w:color="auto"/>
-              <w:right w:val="single" w:sz="4" w:space="0" w:color="auto"/>
-            </w:tcBorders>
-            <w:vAlign w:val="center"/>
-          </w:tcPr>
-          <w:p>
-            <w:pPr>
-              <w:adjustRightInd w:val="0"/>
-              <w:snapToGrid w:val="0"/>
-              <w:jc w:val="center"/>
-              <w:rPr>
-                <w:rFonts w:ascii="王漢宗中明體繁" w:eastAsia="王漢宗中明體繁" w:hint="eastAsia"/>
-                <w:sz w:val="20"/>
-                <w:szCs w:val="20"/>
-              </w:rPr>
-            </w:pPr>
-            <w:r>
-              <w:rPr>
-                <w:rFonts w:ascii="王漢宗中明體繁" w:eastAsia="王漢宗中明體繁" w:hint="eastAsia"/>
-                <w:sz w:val="20"/>
-                <w:szCs w:val="20"/>
-              </w:rPr>
-              <w:t>V</w:t>
-            </w:r>
+              <w:bottom w:val="nil"/>
+              <w:right w:val="single" w:sz="4" w:space="0" w:color="auto"/>
+            </w:tcBorders>
+            <w:vAlign w:val="center"/>
+          </w:tcPr>
+          <w:p>
+            <w:pPr>
+              <w:adjustRightInd w:val="0"/>
+              <w:snapToGrid w:val="0"/>
+              <w:jc w:val="center"/>
+              <w:rPr>
+                <w:rFonts w:ascii="王漢宗中明體繁" w:eastAsia="王漢宗中明體繁" w:hint="eastAsia"/>
+                <w:sz w:val="20"/>
+                <w:szCs w:val="20"/>
+              </w:rPr>
+            </w:pPr>
           </w:p>
         </w:tc>
         <w:tc>
@@ -2009,7 +2100,7 @@
             <w:tcBorders>
               <w:top w:val="single" w:sz="4" w:space="0" w:color="auto"/>
               <w:left w:val="single" w:sz="4" w:space="0" w:color="auto"/>
-              <w:bottom w:val="single" w:sz="4" w:space="0" w:color="auto"/>
+              <w:bottom w:val="nil"/>
               <w:right w:val="single" w:sz="4" w:space="0" w:color="auto"/>
             </w:tcBorders>
             <w:vAlign w:val="center"/>
@@ -2033,7 +2124,7 @@
             <w:tcBorders>
               <w:top w:val="single" w:sz="4" w:space="0" w:color="auto"/>
               <w:left w:val="single" w:sz="4" w:space="0" w:color="auto"/>
-              <w:bottom w:val="single" w:sz="4" w:space="0" w:color="auto"/>
+              <w:bottom w:val="nil"/>
               <w:right w:val="single" w:sz="12" w:space="0" w:color="auto"/>
             </w:tcBorders>
             <w:vAlign w:val="center"/>
@@ -2060,7 +2151,7 @@
           <w:tcPr>
             <w:tcW w:w="370" w:type="dxa"/>
             <w:tcBorders>
-              <w:top w:val="single" w:sz="4" w:space="0" w:color="auto"/>
+              <w:top w:val="nil"/>
               <w:left w:val="single" w:sz="12" w:space="0" w:color="auto"/>
               <w:bottom w:val="single" w:sz="4" w:space="0" w:color="auto"/>
               <w:right w:val="single" w:sz="4" w:space="0" w:color="auto"/>
@@ -2084,7 +2175,7 @@
             <w:tcW w:w="1110" w:type="dxa"/>
             <w:gridSpan w:val="3"/>
             <w:tcBorders>
-              <w:top w:val="single" w:sz="4" w:space="0" w:color="auto"/>
+              <w:top w:val="nil"/>
               <w:left w:val="single" w:sz="4" w:space="0" w:color="auto"/>
               <w:bottom w:val="single" w:sz="4" w:space="0" w:color="auto"/>
               <w:right w:val="single" w:sz="4" w:space="0" w:color="auto"/>
@@ -2109,7 +2200,7 @@
             <w:tcW w:w="1688" w:type="dxa"/>
             <w:gridSpan w:val="2"/>
             <w:tcBorders>
-              <w:top w:val="single" w:sz="4" w:space="0" w:color="auto"/>
+              <w:top w:val="nil"/>
               <w:left w:val="single" w:sz="4" w:space="0" w:color="auto"/>
               <w:bottom w:val="single" w:sz="4" w:space="0" w:color="auto"/>
               <w:right w:val="single" w:sz="4" w:space="0" w:color="auto"/>
@@ -2133,7 +2224,7 @@
           <w:tcPr>
             <w:tcW w:w="1495" w:type="dxa"/>
             <w:tcBorders>
-              <w:top w:val="single" w:sz="4" w:space="0" w:color="auto"/>
+              <w:top w:val="nil"/>
               <w:left w:val="single" w:sz="4" w:space="0" w:color="auto"/>
               <w:bottom w:val="single" w:sz="4" w:space="0" w:color="auto"/>
               <w:right w:val="single" w:sz="4" w:space="0" w:color="auto"/>
@@ -2157,7 +2248,7 @@
           <w:tcPr>
             <w:tcW w:w="709" w:type="dxa"/>
             <w:tcBorders>
-              <w:top w:val="single" w:sz="4" w:space="0" w:color="auto"/>
+              <w:top w:val="nil"/>
               <w:left w:val="single" w:sz="4" w:space="0" w:color="auto"/>
               <w:bottom w:val="single" w:sz="4" w:space="0" w:color="auto"/>
               <w:right w:val="single" w:sz="4" w:space="0" w:color="auto"/>
@@ -2180,7 +2271,7 @@
           <w:tcPr>
             <w:tcW w:w="701" w:type="dxa"/>
             <w:tcBorders>
-              <w:top w:val="single" w:sz="4" w:space="0" w:color="auto"/>
+              <w:top w:val="nil"/>
               <w:left w:val="single" w:sz="4" w:space="0" w:color="auto"/>
               <w:bottom w:val="single" w:sz="4" w:space="0" w:color="auto"/>
               <w:right w:val="single" w:sz="4" w:space="0" w:color="auto"/>
@@ -2203,7 +2294,7 @@
           <w:tcPr>
             <w:tcW w:w="1874" w:type="dxa"/>
             <w:tcBorders>
-              <w:top w:val="single" w:sz="4" w:space="0" w:color="auto"/>
+              <w:top w:val="nil"/>
               <w:left w:val="single" w:sz="4" w:space="0" w:color="auto"/>
               <w:bottom w:val="single" w:sz="4" w:space="0" w:color="auto"/>
               <w:right w:val="single" w:sz="4" w:space="0" w:color="auto"/>
@@ -2227,7 +2318,7 @@
           <w:tcPr>
             <w:tcW w:w="910" w:type="dxa"/>
             <w:tcBorders>
-              <w:top w:val="single" w:sz="4" w:space="0" w:color="auto"/>
+              <w:top w:val="nil"/>
               <w:left w:val="single" w:sz="4" w:space="0" w:color="auto"/>
               <w:bottom w:val="single" w:sz="4" w:space="0" w:color="auto"/>
               <w:right w:val="single" w:sz="4" w:space="0" w:color="auto"/>
@@ -2251,7 +2342,7 @@
           <w:tcPr>
             <w:tcW w:w="602" w:type="dxa"/>
             <w:tcBorders>
-              <w:top w:val="single" w:sz="4" w:space="0" w:color="auto"/>
+              <w:top w:val="nil"/>
               <w:left w:val="single" w:sz="4" w:space="0" w:color="auto"/>
               <w:bottom w:val="single" w:sz="4" w:space="0" w:color="auto"/>
               <w:right w:val="single" w:sz="4" w:space="0" w:color="auto"/>
@@ -2275,7 +2366,7 @@
           <w:tcPr>
             <w:tcW w:w="560" w:type="dxa"/>
             <w:tcBorders>
-              <w:top w:val="single" w:sz="4" w:space="0" w:color="auto"/>
+              <w:top w:val="nil"/>
               <w:left w:val="single" w:sz="4" w:space="0" w:color="auto"/>
               <w:bottom w:val="single" w:sz="4" w:space="0" w:color="auto"/>
               <w:right w:val="single" w:sz="4" w:space="0" w:color="auto"/>
@@ -2299,7 +2390,7 @@
           <w:tcPr>
             <w:tcW w:w="560" w:type="dxa"/>
             <w:tcBorders>
-              <w:top w:val="single" w:sz="4" w:space="0" w:color="auto"/>
+              <w:top w:val="nil"/>
               <w:left w:val="single" w:sz="4" w:space="0" w:color="auto"/>
               <w:bottom w:val="single" w:sz="4" w:space="0" w:color="auto"/>
               <w:right w:val="single" w:sz="12" w:space="0" w:color="auto"/>
@@ -2330,7 +2421,7 @@
             <w:tcBorders>
               <w:top w:val="single" w:sz="4" w:space="0" w:color="auto"/>
               <w:left w:val="single" w:sz="12" w:space="0" w:color="auto"/>
-              <w:bottom w:val="single" w:sz="4" w:space="0" w:color="auto"/>
+              <w:bottom w:val="nil"/>
               <w:right w:val="single" w:sz="4" w:space="0" w:color="auto"/>
             </w:tcBorders>
             <w:vAlign w:val="center"/>
@@ -2354,7 +2445,7 @@
             <w:tcBorders>
               <w:top w:val="single" w:sz="4" w:space="0" w:color="auto"/>
               <w:left w:val="single" w:sz="4" w:space="0" w:color="auto"/>
-              <w:bottom w:val="single" w:sz="4" w:space="0" w:color="auto"/>
+              <w:bottom w:val="nil"/>
               <w:right w:val="single" w:sz="4" w:space="0" w:color="auto"/>
             </w:tcBorders>
             <w:vAlign w:val="center"/>
@@ -2379,7 +2470,7 @@
             <w:tcBorders>
               <w:top w:val="single" w:sz="4" w:space="0" w:color="auto"/>
               <w:left w:val="single" w:sz="4" w:space="0" w:color="auto"/>
-              <w:bottom w:val="single" w:sz="4" w:space="0" w:color="auto"/>
+              <w:bottom w:val="nil"/>
               <w:right w:val="single" w:sz="4" w:space="0" w:color="auto"/>
             </w:tcBorders>
             <w:vAlign w:val="center"/>
@@ -2403,7 +2494,7 @@
             <w:tcBorders>
               <w:top w:val="single" w:sz="4" w:space="0" w:color="auto"/>
               <w:left w:val="single" w:sz="4" w:space="0" w:color="auto"/>
-              <w:bottom w:val="single" w:sz="4" w:space="0" w:color="auto"/>
+              <w:bottom w:val="nil"/>
               <w:right w:val="single" w:sz="4" w:space="0" w:color="auto"/>
             </w:tcBorders>
             <w:vAlign w:val="center"/>
@@ -2427,7 +2518,7 @@
             <w:tcBorders>
               <w:top w:val="single" w:sz="4" w:space="0" w:color="auto"/>
               <w:left w:val="single" w:sz="4" w:space="0" w:color="auto"/>
-              <w:bottom w:val="single" w:sz="4" w:space="0" w:color="auto"/>
+              <w:bottom w:val="nil"/>
               <w:right w:val="single" w:sz="4" w:space="0" w:color="auto"/>
             </w:tcBorders>
             <w:vAlign w:val="center"/>
@@ -2450,7 +2541,7 @@
             <w:tcBorders>
               <w:top w:val="single" w:sz="4" w:space="0" w:color="auto"/>
               <w:left w:val="single" w:sz="4" w:space="0" w:color="auto"/>
-              <w:bottom w:val="single" w:sz="4" w:space="0" w:color="auto"/>
+              <w:bottom w:val="nil"/>
               <w:right w:val="single" w:sz="4" w:space="0" w:color="auto"/>
             </w:tcBorders>
             <w:vAlign w:val="center"/>
@@ -2473,7 +2564,7 @@
             <w:tcBorders>
               <w:top w:val="single" w:sz="4" w:space="0" w:color="auto"/>
               <w:left w:val="single" w:sz="4" w:space="0" w:color="auto"/>
-              <w:bottom w:val="single" w:sz="4" w:space="0" w:color="auto"/>
+              <w:bottom w:val="nil"/>
               <w:right w:val="single" w:sz="4" w:space="0" w:color="auto"/>
             </w:tcBorders>
             <w:vAlign w:val="center"/>
@@ -2497,7 +2588,7 @@
             <w:tcBorders>
               <w:top w:val="single" w:sz="4" w:space="0" w:color="auto"/>
               <w:left w:val="single" w:sz="4" w:space="0" w:color="auto"/>
-              <w:bottom w:val="single" w:sz="4" w:space="0" w:color="auto"/>
+              <w:bottom w:val="nil"/>
               <w:right w:val="single" w:sz="4" w:space="0" w:color="auto"/>
             </w:tcBorders>
             <w:vAlign w:val="center"/>
@@ -2521,7 +2612,7 @@
             <w:tcBorders>
               <w:top w:val="single" w:sz="4" w:space="0" w:color="auto"/>
               <w:left w:val="single" w:sz="4" w:space="0" w:color="auto"/>
-              <w:bottom w:val="single" w:sz="4" w:space="0" w:color="auto"/>
+              <w:bottom w:val="nil"/>
               <w:right w:val="single" w:sz="4" w:space="0" w:color="auto"/>
             </w:tcBorders>
             <w:vAlign w:val="center"/>
@@ -2545,7 +2636,7 @@
             <w:tcBorders>
               <w:top w:val="single" w:sz="4" w:space="0" w:color="auto"/>
               <w:left w:val="single" w:sz="4" w:space="0" w:color="auto"/>
-              <w:bottom w:val="single" w:sz="4" w:space="0" w:color="auto"/>
+              <w:bottom w:val="nil"/>
               <w:right w:val="single" w:sz="4" w:space="0" w:color="auto"/>
             </w:tcBorders>
             <w:vAlign w:val="center"/>
@@ -2569,7 +2660,7 @@
             <w:tcBorders>
               <w:top w:val="single" w:sz="4" w:space="0" w:color="auto"/>
               <w:left w:val="single" w:sz="4" w:space="0" w:color="auto"/>
-              <w:bottom w:val="single" w:sz="4" w:space="0" w:color="auto"/>
+              <w:bottom w:val="nil"/>
               <w:right w:val="single" w:sz="12" w:space="0" w:color="auto"/>
             </w:tcBorders>
             <w:vAlign w:val="center"/>
@@ -2596,7 +2687,7 @@
           <w:tcPr>
             <w:tcW w:w="370" w:type="dxa"/>
             <w:tcBorders>
-              <w:top w:val="single" w:sz="4" w:space="0" w:color="auto"/>
+              <w:top w:val="nil"/>
               <w:left w:val="single" w:sz="12" w:space="0" w:color="auto"/>
               <w:bottom w:val="single" w:sz="4" w:space="0" w:color="auto"/>
               <w:right w:val="single" w:sz="4" w:space="0" w:color="auto"/>
@@ -2620,7 +2711,7 @@
             <w:tcW w:w="1110" w:type="dxa"/>
             <w:gridSpan w:val="3"/>
             <w:tcBorders>
-              <w:top w:val="single" w:sz="4" w:space="0" w:color="auto"/>
+              <w:top w:val="nil"/>
               <w:left w:val="single" w:sz="4" w:space="0" w:color="auto"/>
               <w:bottom w:val="single" w:sz="4" w:space="0" w:color="auto"/>
               <w:right w:val="single" w:sz="4" w:space="0" w:color="auto"/>
@@ -2645,7 +2736,7 @@
             <w:tcW w:w="1688" w:type="dxa"/>
             <w:gridSpan w:val="2"/>
             <w:tcBorders>
-              <w:top w:val="single" w:sz="4" w:space="0" w:color="auto"/>
+              <w:top w:val="nil"/>
               <w:left w:val="single" w:sz="4" w:space="0" w:color="auto"/>
               <w:bottom w:val="single" w:sz="4" w:space="0" w:color="auto"/>
               <w:right w:val="single" w:sz="4" w:space="0" w:color="auto"/>
@@ -2669,7 +2760,7 @@
           <w:tcPr>
             <w:tcW w:w="1495" w:type="dxa"/>
             <w:tcBorders>
-              <w:top w:val="single" w:sz="4" w:space="0" w:color="auto"/>
+              <w:top w:val="nil"/>
               <w:left w:val="single" w:sz="4" w:space="0" w:color="auto"/>
               <w:bottom w:val="single" w:sz="4" w:space="0" w:color="auto"/>
               <w:right w:val="single" w:sz="4" w:space="0" w:color="auto"/>
@@ -2693,7 +2784,7 @@
           <w:tcPr>
             <w:tcW w:w="709" w:type="dxa"/>
             <w:tcBorders>
-              <w:top w:val="single" w:sz="4" w:space="0" w:color="auto"/>
+              <w:top w:val="nil"/>
               <w:left w:val="single" w:sz="4" w:space="0" w:color="auto"/>
               <w:bottom w:val="single" w:sz="4" w:space="0" w:color="auto"/>
               <w:right w:val="single" w:sz="4" w:space="0" w:color="auto"/>
@@ -2716,7 +2807,7 @@
           <w:tcPr>
             <w:tcW w:w="701" w:type="dxa"/>
             <w:tcBorders>
-              <w:top w:val="single" w:sz="4" w:space="0" w:color="auto"/>
+              <w:top w:val="nil"/>
               <w:left w:val="single" w:sz="4" w:space="0" w:color="auto"/>
               <w:bottom w:val="single" w:sz="4" w:space="0" w:color="auto"/>
               <w:right w:val="single" w:sz="4" w:space="0" w:color="auto"/>
@@ -2739,7 +2830,7 @@
           <w:tcPr>
             <w:tcW w:w="1874" w:type="dxa"/>
             <w:tcBorders>
-              <w:top w:val="single" w:sz="4" w:space="0" w:color="auto"/>
+              <w:top w:val="nil"/>
               <w:left w:val="single" w:sz="4" w:space="0" w:color="auto"/>
               <w:bottom w:val="single" w:sz="4" w:space="0" w:color="auto"/>
               <w:right w:val="single" w:sz="4" w:space="0" w:color="auto"/>
@@ -2763,7 +2854,7 @@
           <w:tcPr>
             <w:tcW w:w="910" w:type="dxa"/>
             <w:tcBorders>
-              <w:top w:val="single" w:sz="4" w:space="0" w:color="auto"/>
+              <w:top w:val="nil"/>
               <w:left w:val="single" w:sz="4" w:space="0" w:color="auto"/>
               <w:bottom w:val="single" w:sz="4" w:space="0" w:color="auto"/>
               <w:right w:val="single" w:sz="4" w:space="0" w:color="auto"/>
@@ -2787,7 +2878,7 @@
           <w:tcPr>
             <w:tcW w:w="602" w:type="dxa"/>
             <w:tcBorders>
-              <w:top w:val="single" w:sz="4" w:space="0" w:color="auto"/>
+              <w:top w:val="nil"/>
               <w:left w:val="single" w:sz="4" w:space="0" w:color="auto"/>
               <w:bottom w:val="single" w:sz="4" w:space="0" w:color="auto"/>
               <w:right w:val="single" w:sz="4" w:space="0" w:color="auto"/>
@@ -2811,7 +2902,7 @@
           <w:tcPr>
             <w:tcW w:w="560" w:type="dxa"/>
             <w:tcBorders>
-              <w:top w:val="single" w:sz="4" w:space="0" w:color="auto"/>
+              <w:top w:val="nil"/>
               <w:left w:val="single" w:sz="4" w:space="0" w:color="auto"/>
               <w:bottom w:val="single" w:sz="4" w:space="0" w:color="auto"/>
               <w:right w:val="single" w:sz="4" w:space="0" w:color="auto"/>
@@ -2835,7 +2926,7 @@
           <w:tcPr>
             <w:tcW w:w="560" w:type="dxa"/>
             <w:tcBorders>
-              <w:top w:val="single" w:sz="4" w:space="0" w:color="auto"/>
+              <w:top w:val="nil"/>
               <w:left w:val="single" w:sz="4" w:space="0" w:color="auto"/>
               <w:bottom w:val="single" w:sz="4" w:space="0" w:color="auto"/>
               <w:right w:val="single" w:sz="12" w:space="0" w:color="auto"/>
@@ -3063,107 +3154,8 @@
           <w:rFonts w:ascii="王漢宗中明體繁" w:eastAsia="王漢宗中明體繁" w:hAnsi="新細明體" w:hint="eastAsia"/>
           <w:sz w:val="36"/>
           <w:szCs w:val="36"/>
-          <w:eastAsianLayout w:id="-1208103936" w:combine="1"/>
         </w:rPr>
-        <w:t>縣市</w:t>
-      </w:r>
-      <w:r>
-        <w:rPr>
-          <w:rFonts w:ascii="王漢宗中明體繁" w:eastAsia="王漢宗中明體繁" w:hAnsi="新細明體" w:hint="eastAsia"/>
-          <w:sz w:val="36"/>
-          <w:szCs w:val="36"/>
-        </w:rPr>
-        <w:t xml:space="preserve">     </w:t>
-      </w:r>
-      <w:r>
-        <w:rPr>
-          <w:rFonts w:ascii="王漢宗中明體繁" w:eastAsia="王漢宗中明體繁" w:hAnsi="新細明體" w:hint="eastAsia"/>
-          <w:sz w:val="36"/>
-          <w:szCs w:val="36"/>
-        </w:rPr>
-        <w:fldChar w:fldCharType="begin"/>
-      </w:r>
-      <w:r>
-        <w:rPr>
-          <w:rFonts w:ascii="王漢宗中明體繁" w:eastAsia="王漢宗中明體繁" w:hAnsi="新細明體" w:hint="eastAsia"/>
-          <w:sz w:val="36"/>
-          <w:szCs w:val="36"/>
-        </w:rPr>
-        <w:instrText>eq \o(\s\up 9(</w:instrText>
-      </w:r>
-      <w:r>
-        <w:rPr>
-          <w:rFonts w:ascii="王漢宗中明體繁" w:eastAsia="王漢宗中明體繁" w:hAnsi="新細明體" w:hint="eastAsia"/>
-          <w:sz w:val="18"/>
-          <w:szCs w:val="36"/>
-        </w:rPr>
-        <w:instrText xml:space="preserve">鄉 </w:instrText>
-      </w:r>
-      <w:r>
-        <w:rPr>
-          <w:rFonts w:ascii="王漢宗中明體繁" w:eastAsia="王漢宗中明體繁" w:hAnsi="新細明體" w:hint="eastAsia"/>
-          <w:sz w:val="36"/>
-          <w:szCs w:val="36"/>
-        </w:rPr>
-        <w:instrText>),\s\do 3(</w:instrText>
-      </w:r>
-      <w:r>
-        <w:rPr>
-          <w:rFonts w:ascii="王漢宗中明體繁" w:eastAsia="王漢宗中明體繁" w:hAnsi="新細明體" w:hint="eastAsia"/>
-          <w:sz w:val="18"/>
-          <w:szCs w:val="36"/>
-        </w:rPr>
-        <w:instrText>鎮區</w:instrText>
-      </w:r>
-      <w:r>
-        <w:rPr>
-          <w:rFonts w:ascii="王漢宗中明體繁" w:eastAsia="王漢宗中明體繁" w:hAnsi="新細明體" w:hint="eastAsia"/>
-          <w:sz w:val="36"/>
-          <w:szCs w:val="36"/>
-        </w:rPr>
-        <w:instrText>))</w:instrText>
-      </w:r>
-      <w:r>
-        <w:rPr>
-          <w:rFonts w:ascii="王漢宗中明體繁" w:eastAsia="王漢宗中明體繁" w:hAnsi="新細明體" w:hint="eastAsia"/>
-          <w:sz w:val="36"/>
-          <w:szCs w:val="36"/>
-        </w:rPr>
-        <w:fldChar w:fldCharType="end"/>
-      </w:r>
-      <w:r>
-        <w:rPr>
-          <w:rFonts w:ascii="王漢宗中明體繁" w:eastAsia="王漢宗中明體繁" w:hAnsi="新細明體" w:hint="eastAsia"/>
-          <w:sz w:val="36"/>
-          <w:szCs w:val="36"/>
-        </w:rPr>
-        <w:t xml:space="preserve">      </w:t>
-      </w:r>
-      <w:r>
-        <w:rPr>
-          <w:rFonts w:ascii="王漢宗中明體繁" w:eastAsia="王漢宗中明體繁" w:hAnsi="新細明體" w:hint="eastAsia"/>
-          <w:sz w:val="36"/>
-          <w:szCs w:val="36"/>
-          <w:eastAsianLayout w:id="-1208103424" w:combine="1"/>
-        </w:rPr>
-        <w:t>村里</w:t>
-      </w:r>
-      <w:r>
-        <w:rPr>
-          <w:rFonts w:ascii="王漢宗中明體繁" w:eastAsia="王漢宗中明體繁" w:hAnsi="新細明體" w:hint="eastAsia"/>
-          <w:sz w:val="36"/>
-          <w:szCs w:val="36"/>
-        </w:rPr>
-        <w:t xml:space="preserve">      </w:t>
-      </w:r>
-      <w:r>
-        <w:rPr>
-          <w:rFonts w:ascii="王漢宗中明體繁" w:eastAsia="王漢宗中明體繁" w:hAnsi="新細明體" w:hint="eastAsia"/>
-          <w:sz w:val="36"/>
-          <w:szCs w:val="36"/>
-          <w:eastAsianLayout w:id="-1208103423" w:combine="1"/>
-        </w:rPr>
-        <w:t>街路</w:t>
+        <w:t xml:space="preserve">                 </w:t>
       </w:r>
       <w:r>
         <w:rPr>
@@ -3254,7 +3246,7 @@
                               <w:tblLook w:val="01E0" w:firstRow="1" w:lastRow="1" w:firstColumn="1" w:lastColumn="1" w:noHBand="0" w:noVBand="0"/>
                             </w:tblPr>
                             <w:tblGrid>
-                              <w:gridCol w:w="2061"/>
+                              <w:gridCol w:w="2046"/>
                             </w:tblGrid>
                             <w:tr>
                               <w:trPr>
@@ -3297,7 +3289,11 @@
           </mc:Choice>
           <mc:Fallback>
             <w:pict>
-              <v:shape w14:anchorId="286AAB05" id="Text Box 7" o:spid="_x0000_s1027" type="#_x0000_t202" style="position:absolute;margin-left:1in;margin-top:17.45pt;width:118.95pt;height:29.9pt;z-index:251660288;visibility:visible;mso-wrap-style:square;mso-width-percent:0;mso-height-percent:0;mso-wrap-distance-left:9pt;mso-wrap-distance-top:0;mso-wrap-distance-right:9pt;mso-wrap-distance-bottom:0;mso-position-horizontal:absolute;mso-position-horizontal-relative:text;mso-position-vertical:absolute;mso-position-vertical-relative:text;mso-width-percent:0;mso-height-percent:0;mso-width-relative:page;mso-height-relative:page;v-text-anchor:top" o:gfxdata="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" stroked="f">
+              <v:shapetype w14:anchorId="286AAB05" id="_x0000_t202" coordsize="21600,21600" o:spt="202" path="m,l,21600r21600,l21600,xe">
+                <v:stroke joinstyle="miter"/>
+                <v:path gradientshapeok="t" o:connecttype="rect"/>
+              </v:shapetype>
+              <v:shape id="Text Box 7" o:spid="_x0000_s1027" type="#_x0000_t202" style="position:absolute;margin-left:1in;margin-top:17.45pt;width:118.95pt;height:29.9pt;z-index:251660288;visibility:visible;mso-wrap-style:square;mso-width-percent:0;mso-height-percent:0;mso-wrap-distance-left:9pt;mso-wrap-distance-top:0;mso-wrap-distance-right:9pt;mso-wrap-distance-bottom:0;mso-position-horizontal:absolute;mso-position-horizontal-relative:text;mso-position-vertical:absolute;mso-position-vertical-relative:text;mso-width-percent:0;mso-height-percent:0;mso-width-relative:page;mso-height-relative:page;v-text-anchor:top" o:gfxdata="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" stroked="f">
                 <v:textbox>
                   <w:txbxContent>
                     <w:tbl>
@@ -3313,7 +3309,7 @@
                         <w:tblLook w:val="01E0" w:firstRow="1" w:lastRow="1" w:firstColumn="1" w:lastColumn="1" w:noHBand="0" w:noVBand="0"/>
                       </w:tblPr>
                       <w:tblGrid>
-                        <w:gridCol w:w="2061"/>
+                        <w:gridCol w:w="2046"/>
                       </w:tblGrid>
                       <w:tr>
                         <w:trPr>
@@ -3385,16 +3381,7 @@
           <w:sz w:val="20"/>
           <w:szCs w:val="20"/>
         </w:rPr>
-        <w:t xml:space="preserve">段        巷      弄        號        </w:t>
-      </w:r>
-      <w:r>
-        <w:rPr>
-          <w:rFonts w:ascii="王漢宗中明體繁" w:eastAsia="王漢宗中明體繁" w:hAnsi="新細明體" w:hint="eastAsia"/>
-          <w:sz w:val="36"/>
-          <w:szCs w:val="36"/>
-          <w:eastAsianLayout w:id="-1208102400" w:combine="1"/>
-        </w:rPr>
-        <w:t>樓室</w:t>
+        <w:t xml:space="preserve">                              </w:t>
       </w:r>
       <w:r>
         <w:rPr>
@@ -3615,18 +3602,18 @@
               <w:snapToGrid w:val="0"/>
               <w:spacing w:line="0" w:lineRule="atLeast"/>
               <w:rPr>
-                <w:rFonts w:ascii="王漢宗中明體繁" w:eastAsia="王漢宗中明體繁" w:hint="eastAsia"/>
-                <w:sz w:val="16"/>
-                <w:szCs w:val="16"/>
-              </w:rPr>
-            </w:pPr>
-            <w:r>
-              <w:rPr>
-                <w:rFonts w:ascii="王漢宗中明體繁" w:eastAsia="王漢宗中明體繁" w:hint="eastAsia"/>
-                <w:sz w:val="16"/>
-                <w:szCs w:val="16"/>
-              </w:rPr>
-              <w:t>財團法人中華民國</w:t>
+                <w:rFonts w:ascii="王漢宗中明體繁" w:eastAsia="王漢宗中明體繁"/>
+                <w:sz w:val="18"/>
+                <w:szCs w:val="16"/>
+              </w:rPr>
+            </w:pPr>
+            <w:r>
+              <w:rPr>
+                <w:rFonts w:ascii="王漢宗中明體繁" w:eastAsia="王漢宗中明體繁" w:hint="eastAsia"/>
+                <w:sz w:val="18"/>
+                <w:szCs w:val="16"/>
+              </w:rPr>
+              <w:t>台灣萊札普股份</w:t>
             </w:r>
           </w:p>
           <w:p>
@@ -3641,10 +3628,10 @@
             <w:r>
               <w:rPr>
                 <w:rFonts w:ascii="王漢宗中明體繁" w:eastAsia="王漢宗中明體繁" w:hint="eastAsia"/>
-                <w:sz w:val="16"/>
-                <w:szCs w:val="16"/>
-              </w:rPr>
-              <w:t>對外貿易發展協會</w:t>
+                <w:sz w:val="18"/>
+                <w:szCs w:val="16"/>
+              </w:rPr>
+              <w:t>有限公司</w:t>
             </w:r>
           </w:p>
         </w:tc>
@@ -3737,7 +3724,7 @@
                 <w:sz w:val="20"/>
                 <w:szCs w:val="20"/>
               </w:rPr>
-              <w:t>03702716</w:t>
+              <w:t>83500950</w:t>
             </w:r>
           </w:p>
         </w:tc>
@@ -3820,18 +3807,18 @@
               <w:snapToGrid w:val="0"/>
               <w:spacing w:line="0" w:lineRule="atLeast"/>
               <w:rPr>
-                <w:rFonts w:ascii="王漢宗中明體繁" w:eastAsia="王漢宗中明體繁" w:hint="eastAsia"/>
-                <w:sz w:val="16"/>
-                <w:szCs w:val="16"/>
-              </w:rPr>
-            </w:pPr>
-            <w:r>
-              <w:rPr>
-                <w:rFonts w:ascii="王漢宗中明體繁" w:eastAsia="王漢宗中明體繁" w:hint="eastAsia"/>
-                <w:sz w:val="16"/>
-                <w:szCs w:val="16"/>
-              </w:rPr>
-              <w:t>臺北市信義區基隆路</w:t>
+                <w:rFonts w:ascii="王漢宗中明體繁" w:eastAsia="王漢宗中明體繁"/>
+                <w:sz w:val="16"/>
+                <w:szCs w:val="16"/>
+              </w:rPr>
+            </w:pPr>
+            <w:r>
+              <w:rPr>
+                <w:rFonts w:ascii="王漢宗中明體繁" w:eastAsia="王漢宗中明體繁" w:hint="eastAsia"/>
+                <w:sz w:val="16"/>
+                <w:szCs w:val="16"/>
+              </w:rPr>
+              <w:t>台北市中山區南京東路</w:t>
             </w:r>
           </w:p>
           <w:p>
@@ -3849,7 +3836,39 @@
                 <w:sz w:val="16"/>
                 <w:szCs w:val="16"/>
               </w:rPr>
-              <w:t>一段333號6樓</w:t>
+              <w:t xml:space="preserve">一段 </w:t>
+            </w:r>
+            <w:r>
+              <w:rPr>
+                <w:rFonts w:ascii="王漢宗中明體繁" w:eastAsia="王漢宗中明體繁"/>
+                <w:sz w:val="16"/>
+                <w:szCs w:val="16"/>
+              </w:rPr>
+              <w:t xml:space="preserve">86 </w:t>
+            </w:r>
+            <w:r>
+              <w:rPr>
+                <w:rFonts w:ascii="王漢宗中明體繁" w:eastAsia="王漢宗中明體繁" w:hint="eastAsia"/>
+                <w:sz w:val="16"/>
+                <w:szCs w:val="16"/>
+              </w:rPr>
+              <w:t xml:space="preserve">號 </w:t>
+            </w:r>
+            <w:r>
+              <w:rPr>
+                <w:rFonts w:ascii="王漢宗中明體繁" w:eastAsia="王漢宗中明體繁"/>
+                <w:sz w:val="16"/>
+                <w:szCs w:val="16"/>
+              </w:rPr>
+              <w:t xml:space="preserve">5 </w:t>
+            </w:r>
+            <w:r>
+              <w:rPr>
+                <w:rFonts w:ascii="王漢宗中明體繁" w:eastAsia="王漢宗中明體繁" w:hint="eastAsia"/>
+                <w:sz w:val="16"/>
+                <w:szCs w:val="16"/>
+              </w:rPr>
+              <w:t>樓</w:t>
             </w:r>
           </w:p>
         </w:tc>
@@ -4143,7 +4162,7 @@
                     </wp:anchor>
                   </w:drawing>
                 </mc:Choice>
-                <mc:Fallback>
+                <mc:Fallback xmlns:w16="http://schemas.microsoft.com/office/word/2018/wordml" xmlns:w16cid="http://schemas.microsoft.com/office/word/2016/wordml/cid" xmlns:w16cex="http://schemas.microsoft.com/office/word/2018/wordml/cex" xmlns:am3d="http://schemas.microsoft.com/office/drawing/2017/model3d" xmlns:aink="http://schemas.microsoft.com/office/drawing/2016/ink" xmlns:cx8="http://schemas.microsoft.com/office/drawing/2016/5/14/chartex" xmlns:cx7="http://schemas.microsoft.com/office/drawing/2016/5/13/chartex" xmlns:cx6="http://schemas.microsoft.com/office/drawing/2016/5/12/chartex" xmlns:cx5="http://schemas.microsoft.com/office/drawing/2016/5/11/chartex" xmlns:cx4="http://schemas.microsoft.com/office/drawing/2016/5/10/chartex" xmlns:cx3="http://schemas.microsoft.com/office/drawing/2016/5/9/chartex" xmlns:cx2="http://schemas.microsoft.com/office/drawing/2015/10/21/chartex">
                   <w:pict>
                     <v:shape w14:anchorId="04B4D7BE" id="Text Box 11" o:spid="_x0000_s1028" type="#_x0000_t202" style="position:absolute;left:0;text-align:left;margin-left:83.8pt;margin-top:-3.2pt;width:23.95pt;height:187.5pt;z-index:251664384;visibility:visible;mso-wrap-style:square;mso-width-percent:0;mso-height-percent:0;mso-wrap-distance-left:9pt;mso-wrap-distance-top:0;mso-wrap-distance-right:9pt;mso-wrap-distance-bottom:0;mso-position-horizontal:absolute;mso-position-horizontal-relative:text;mso-position-vertical:absolute;mso-position-vertical-relative:text;mso-width-percent:0;mso-height-percent:0;mso-width-relative:page;mso-height-relative:page;v-text-anchor:top" o:gfxdata="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" stroked="f">
                       <v:textbox style="layout-flow:vertical-ideographic">
@@ -5352,29 +5371,21 @@
             <w:tcBorders>
               <w:top w:val="single" w:sz="4" w:space="0" w:color="auto"/>
               <w:left w:val="single" w:sz="12" w:space="0" w:color="auto"/>
-              <w:bottom w:val="single" w:sz="4" w:space="0" w:color="auto"/>
-              <w:right w:val="single" w:sz="4" w:space="0" w:color="auto"/>
-            </w:tcBorders>
-            <w:vAlign w:val="center"/>
-          </w:tcPr>
-          <w:p>
-            <w:pPr>
-              <w:adjustRightInd w:val="0"/>
-              <w:snapToGrid w:val="0"/>
-              <w:rPr>
-                <w:rFonts w:ascii="王漢宗中明體繁" w:eastAsia="王漢宗中明體繁" w:hint="eastAsia"/>
-                <w:sz w:val="20"/>
-                <w:szCs w:val="20"/>
-              </w:rPr>
-            </w:pPr>
-            <w:r>
-              <w:rPr>
-                <w:rFonts w:ascii="王漢宗中明體繁" w:eastAsia="王漢宗中明體繁" w:hint="eastAsia"/>
-                <w:sz w:val="20"/>
-                <w:szCs w:val="20"/>
-              </w:rPr>
-              <w:t>二</w:t>
-            </w:r>
+              <w:bottom w:val="nil"/>
+              <w:right w:val="single" w:sz="4" w:space="0" w:color="auto"/>
+            </w:tcBorders>
+            <w:vAlign w:val="center"/>
+          </w:tcPr>
+          <w:p>
+            <w:pPr>
+              <w:adjustRightInd w:val="0"/>
+              <w:snapToGrid w:val="0"/>
+              <w:rPr>
+                <w:rFonts w:ascii="王漢宗中明體繁" w:eastAsia="王漢宗中明體繁" w:hint="eastAsia"/>
+                <w:sz w:val="20"/>
+                <w:szCs w:val="20"/>
+              </w:rPr>
+            </w:pPr>
           </w:p>
         </w:tc>
         <w:tc>
@@ -5384,7 +5395,7 @@
             <w:tcBorders>
               <w:top w:val="single" w:sz="4" w:space="0" w:color="auto"/>
               <w:left w:val="single" w:sz="4" w:space="0" w:color="auto"/>
-              <w:bottom w:val="single" w:sz="4" w:space="0" w:color="auto"/>
+              <w:bottom w:val="nil"/>
               <w:right w:val="single" w:sz="4" w:space="0" w:color="auto"/>
             </w:tcBorders>
             <w:vAlign w:val="center"/>
@@ -5409,7 +5420,7 @@
             <w:tcBorders>
               <w:top w:val="single" w:sz="4" w:space="0" w:color="auto"/>
               <w:left w:val="single" w:sz="4" w:space="0" w:color="auto"/>
-              <w:bottom w:val="single" w:sz="4" w:space="0" w:color="auto"/>
+              <w:bottom w:val="nil"/>
               <w:right w:val="single" w:sz="4" w:space="0" w:color="auto"/>
             </w:tcBorders>
             <w:vAlign w:val="center"/>
@@ -5433,7 +5444,7 @@
             <w:tcBorders>
               <w:top w:val="single" w:sz="4" w:space="0" w:color="auto"/>
               <w:left w:val="single" w:sz="4" w:space="0" w:color="auto"/>
-              <w:bottom w:val="single" w:sz="4" w:space="0" w:color="auto"/>
+              <w:bottom w:val="nil"/>
               <w:right w:val="single" w:sz="4" w:space="0" w:color="auto"/>
             </w:tcBorders>
             <w:vAlign w:val="center"/>
@@ -5457,7 +5468,7 @@
             <w:tcBorders>
               <w:top w:val="single" w:sz="4" w:space="0" w:color="auto"/>
               <w:left w:val="single" w:sz="4" w:space="0" w:color="auto"/>
-              <w:bottom w:val="single" w:sz="4" w:space="0" w:color="auto"/>
+              <w:bottom w:val="nil"/>
               <w:right w:val="single" w:sz="4" w:space="0" w:color="auto"/>
             </w:tcBorders>
             <w:vAlign w:val="center"/>
@@ -5480,7 +5491,7 @@
             <w:tcBorders>
               <w:top w:val="single" w:sz="4" w:space="0" w:color="auto"/>
               <w:left w:val="single" w:sz="4" w:space="0" w:color="auto"/>
-              <w:bottom w:val="single" w:sz="4" w:space="0" w:color="auto"/>
+              <w:bottom w:val="nil"/>
               <w:right w:val="single" w:sz="4" w:space="0" w:color="auto"/>
             </w:tcBorders>
             <w:vAlign w:val="center"/>
@@ -5503,7 +5514,7 @@
             <w:tcBorders>
               <w:top w:val="single" w:sz="4" w:space="0" w:color="auto"/>
               <w:left w:val="single" w:sz="4" w:space="0" w:color="auto"/>
-              <w:bottom w:val="single" w:sz="4" w:space="0" w:color="auto"/>
+              <w:bottom w:val="nil"/>
               <w:right w:val="single" w:sz="4" w:space="0" w:color="auto"/>
             </w:tcBorders>
             <w:vAlign w:val="center"/>
@@ -5527,7 +5538,7 @@
             <w:tcBorders>
               <w:top w:val="single" w:sz="4" w:space="0" w:color="auto"/>
               <w:left w:val="single" w:sz="4" w:space="0" w:color="auto"/>
-              <w:bottom w:val="single" w:sz="4" w:space="0" w:color="auto"/>
+              <w:bottom w:val="nil"/>
               <w:right w:val="single" w:sz="4" w:space="0" w:color="auto"/>
             </w:tcBorders>
             <w:vAlign w:val="center"/>
@@ -5551,30 +5562,22 @@
             <w:tcBorders>
               <w:top w:val="single" w:sz="4" w:space="0" w:color="auto"/>
               <w:left w:val="single" w:sz="4" w:space="0" w:color="auto"/>
-              <w:bottom w:val="single" w:sz="4" w:space="0" w:color="auto"/>
-              <w:right w:val="single" w:sz="4" w:space="0" w:color="auto"/>
-            </w:tcBorders>
-            <w:vAlign w:val="center"/>
-          </w:tcPr>
-          <w:p>
-            <w:pPr>
-              <w:adjustRightInd w:val="0"/>
-              <w:snapToGrid w:val="0"/>
-              <w:jc w:val="center"/>
-              <w:rPr>
-                <w:rFonts w:ascii="王漢宗中明體繁" w:eastAsia="王漢宗中明體繁" w:hint="eastAsia"/>
-                <w:sz w:val="20"/>
-                <w:szCs w:val="20"/>
-              </w:rPr>
-            </w:pPr>
-            <w:r>
-              <w:rPr>
-                <w:rFonts w:ascii="王漢宗中明體繁" w:eastAsia="王漢宗中明體繁" w:hint="eastAsia"/>
-                <w:sz w:val="20"/>
-                <w:szCs w:val="20"/>
-              </w:rPr>
-              <w:t>V</w:t>
-            </w:r>
+              <w:bottom w:val="nil"/>
+              <w:right w:val="single" w:sz="4" w:space="0" w:color="auto"/>
+            </w:tcBorders>
+            <w:vAlign w:val="center"/>
+          </w:tcPr>
+          <w:p>
+            <w:pPr>
+              <w:adjustRightInd w:val="0"/>
+              <w:snapToGrid w:val="0"/>
+              <w:jc w:val="center"/>
+              <w:rPr>
+                <w:rFonts w:ascii="王漢宗中明體繁" w:eastAsia="王漢宗中明體繁" w:hint="eastAsia"/>
+                <w:sz w:val="20"/>
+                <w:szCs w:val="20"/>
+              </w:rPr>
+            </w:pPr>
           </w:p>
         </w:tc>
         <w:tc>
@@ -5583,7 +5586,7 @@
             <w:tcBorders>
               <w:top w:val="single" w:sz="4" w:space="0" w:color="auto"/>
               <w:left w:val="single" w:sz="4" w:space="0" w:color="auto"/>
-              <w:bottom w:val="single" w:sz="4" w:space="0" w:color="auto"/>
+              <w:bottom w:val="nil"/>
               <w:right w:val="single" w:sz="4" w:space="0" w:color="auto"/>
             </w:tcBorders>
             <w:vAlign w:val="center"/>
@@ -5607,7 +5610,7 @@
             <w:tcBorders>
               <w:top w:val="single" w:sz="4" w:space="0" w:color="auto"/>
               <w:left w:val="single" w:sz="4" w:space="0" w:color="auto"/>
-              <w:bottom w:val="single" w:sz="4" w:space="0" w:color="auto"/>
+              <w:bottom w:val="nil"/>
               <w:right w:val="single" w:sz="12" w:space="0" w:color="auto"/>
             </w:tcBorders>
             <w:vAlign w:val="center"/>
@@ -5634,7 +5637,7 @@
           <w:tcPr>
             <w:tcW w:w="370" w:type="dxa"/>
             <w:tcBorders>
-              <w:top w:val="single" w:sz="4" w:space="0" w:color="auto"/>
+              <w:top w:val="nil"/>
               <w:left w:val="single" w:sz="12" w:space="0" w:color="auto"/>
               <w:bottom w:val="single" w:sz="4" w:space="0" w:color="auto"/>
               <w:right w:val="single" w:sz="4" w:space="0" w:color="auto"/>
@@ -5651,14 +5654,6 @@
                 <w:szCs w:val="20"/>
               </w:rPr>
             </w:pPr>
-            <w:r>
-              <w:rPr>
-                <w:rFonts w:ascii="王漢宗中明體繁" w:eastAsia="王漢宗中明體繁" w:hint="eastAsia"/>
-                <w:sz w:val="20"/>
-                <w:szCs w:val="20"/>
-              </w:rPr>
-              <w:t>二</w:t>
-            </w:r>
           </w:p>
         </w:tc>
         <w:tc>
@@ -5666,7 +5661,7 @@
             <w:tcW w:w="1110" w:type="dxa"/>
             <w:gridSpan w:val="3"/>
             <w:tcBorders>
-              <w:top w:val="single" w:sz="4" w:space="0" w:color="auto"/>
+              <w:top w:val="nil"/>
               <w:left w:val="single" w:sz="4" w:space="0" w:color="auto"/>
               <w:bottom w:val="single" w:sz="4" w:space="0" w:color="auto"/>
               <w:right w:val="single" w:sz="4" w:space="0" w:color="auto"/>
@@ -5691,7 +5686,7 @@
             <w:tcW w:w="1688" w:type="dxa"/>
             <w:gridSpan w:val="2"/>
             <w:tcBorders>
-              <w:top w:val="single" w:sz="4" w:space="0" w:color="auto"/>
+              <w:top w:val="nil"/>
               <w:left w:val="single" w:sz="4" w:space="0" w:color="auto"/>
               <w:bottom w:val="single" w:sz="4" w:space="0" w:color="auto"/>
               <w:right w:val="single" w:sz="4" w:space="0" w:color="auto"/>
@@ -5715,7 +5710,7 @@
           <w:tcPr>
             <w:tcW w:w="1495" w:type="dxa"/>
             <w:tcBorders>
-              <w:top w:val="single" w:sz="4" w:space="0" w:color="auto"/>
+              <w:top w:val="nil"/>
               <w:left w:val="single" w:sz="4" w:space="0" w:color="auto"/>
               <w:bottom w:val="single" w:sz="4" w:space="0" w:color="auto"/>
               <w:right w:val="single" w:sz="4" w:space="0" w:color="auto"/>
@@ -5739,7 +5734,7 @@
           <w:tcPr>
             <w:tcW w:w="709" w:type="dxa"/>
             <w:tcBorders>
-              <w:top w:val="single" w:sz="4" w:space="0" w:color="auto"/>
+              <w:top w:val="nil"/>
               <w:left w:val="single" w:sz="4" w:space="0" w:color="auto"/>
               <w:bottom w:val="single" w:sz="4" w:space="0" w:color="auto"/>
               <w:right w:val="single" w:sz="4" w:space="0" w:color="auto"/>
@@ -5762,7 +5757,7 @@
           <w:tcPr>
             <w:tcW w:w="701" w:type="dxa"/>
             <w:tcBorders>
-              <w:top w:val="single" w:sz="4" w:space="0" w:color="auto"/>
+              <w:top w:val="nil"/>
               <w:left w:val="single" w:sz="4" w:space="0" w:color="auto"/>
               <w:bottom w:val="single" w:sz="4" w:space="0" w:color="auto"/>
               <w:right w:val="single" w:sz="4" w:space="0" w:color="auto"/>
@@ -5785,7 +5780,7 @@
           <w:tcPr>
             <w:tcW w:w="1874" w:type="dxa"/>
             <w:tcBorders>
-              <w:top w:val="single" w:sz="4" w:space="0" w:color="auto"/>
+              <w:top w:val="nil"/>
               <w:left w:val="single" w:sz="4" w:space="0" w:color="auto"/>
               <w:bottom w:val="single" w:sz="4" w:space="0" w:color="auto"/>
               <w:right w:val="single" w:sz="4" w:space="0" w:color="auto"/>
@@ -5809,7 +5804,7 @@
           <w:tcPr>
             <w:tcW w:w="910" w:type="dxa"/>
             <w:tcBorders>
-              <w:top w:val="single" w:sz="4" w:space="0" w:color="auto"/>
+              <w:top w:val="nil"/>
               <w:left w:val="single" w:sz="4" w:space="0" w:color="auto"/>
               <w:bottom w:val="single" w:sz="4" w:space="0" w:color="auto"/>
               <w:right w:val="single" w:sz="4" w:space="0" w:color="auto"/>
@@ -5833,7 +5828,7 @@
           <w:tcPr>
             <w:tcW w:w="602" w:type="dxa"/>
             <w:tcBorders>
-              <w:top w:val="single" w:sz="4" w:space="0" w:color="auto"/>
+              <w:top w:val="nil"/>
               <w:left w:val="single" w:sz="4" w:space="0" w:color="auto"/>
               <w:bottom w:val="single" w:sz="4" w:space="0" w:color="auto"/>
               <w:right w:val="single" w:sz="4" w:space="0" w:color="auto"/>
@@ -5857,7 +5852,7 @@
           <w:tcPr>
             <w:tcW w:w="560" w:type="dxa"/>
             <w:tcBorders>
-              <w:top w:val="single" w:sz="4" w:space="0" w:color="auto"/>
+              <w:top w:val="nil"/>
               <w:left w:val="single" w:sz="4" w:space="0" w:color="auto"/>
               <w:bottom w:val="single" w:sz="4" w:space="0" w:color="auto"/>
               <w:right w:val="single" w:sz="4" w:space="0" w:color="auto"/>
@@ -5881,7 +5876,7 @@
           <w:tcPr>
             <w:tcW w:w="560" w:type="dxa"/>
             <w:tcBorders>
-              <w:top w:val="single" w:sz="4" w:space="0" w:color="auto"/>
+              <w:top w:val="nil"/>
               <w:left w:val="single" w:sz="4" w:space="0" w:color="auto"/>
               <w:bottom w:val="single" w:sz="4" w:space="0" w:color="auto"/>
               <w:right w:val="single" w:sz="12" w:space="0" w:color="auto"/>
@@ -5912,7 +5907,7 @@
             <w:tcBorders>
               <w:top w:val="single" w:sz="4" w:space="0" w:color="auto"/>
               <w:left w:val="single" w:sz="12" w:space="0" w:color="auto"/>
-              <w:bottom w:val="single" w:sz="4" w:space="0" w:color="auto"/>
+              <w:bottom w:val="nil"/>
               <w:right w:val="single" w:sz="4" w:space="0" w:color="auto"/>
             </w:tcBorders>
             <w:vAlign w:val="center"/>
@@ -5936,7 +5931,7 @@
             <w:tcBorders>
               <w:top w:val="single" w:sz="4" w:space="0" w:color="auto"/>
               <w:left w:val="single" w:sz="4" w:space="0" w:color="auto"/>
-              <w:bottom w:val="single" w:sz="4" w:space="0" w:color="auto"/>
+              <w:bottom w:val="nil"/>
               <w:right w:val="single" w:sz="4" w:space="0" w:color="auto"/>
             </w:tcBorders>
             <w:vAlign w:val="center"/>
@@ -5961,7 +5956,7 @@
             <w:tcBorders>
               <w:top w:val="single" w:sz="4" w:space="0" w:color="auto"/>
               <w:left w:val="single" w:sz="4" w:space="0" w:color="auto"/>
-              <w:bottom w:val="single" w:sz="4" w:space="0" w:color="auto"/>
+              <w:bottom w:val="nil"/>
               <w:right w:val="single" w:sz="4" w:space="0" w:color="auto"/>
             </w:tcBorders>
             <w:vAlign w:val="center"/>
@@ -5985,7 +5980,7 @@
             <w:tcBorders>
               <w:top w:val="single" w:sz="4" w:space="0" w:color="auto"/>
               <w:left w:val="single" w:sz="4" w:space="0" w:color="auto"/>
-              <w:bottom w:val="single" w:sz="4" w:space="0" w:color="auto"/>
+              <w:bottom w:val="nil"/>
               <w:right w:val="single" w:sz="4" w:space="0" w:color="auto"/>
             </w:tcBorders>
             <w:vAlign w:val="center"/>
@@ -6009,7 +6004,7 @@
             <w:tcBorders>
               <w:top w:val="single" w:sz="4" w:space="0" w:color="auto"/>
               <w:left w:val="single" w:sz="4" w:space="0" w:color="auto"/>
-              <w:bottom w:val="single" w:sz="4" w:space="0" w:color="auto"/>
+              <w:bottom w:val="nil"/>
               <w:right w:val="single" w:sz="4" w:space="0" w:color="auto"/>
             </w:tcBorders>
             <w:vAlign w:val="center"/>
@@ -6032,7 +6027,7 @@
             <w:tcBorders>
               <w:top w:val="single" w:sz="4" w:space="0" w:color="auto"/>
               <w:left w:val="single" w:sz="4" w:space="0" w:color="auto"/>
-              <w:bottom w:val="single" w:sz="4" w:space="0" w:color="auto"/>
+              <w:bottom w:val="nil"/>
               <w:right w:val="single" w:sz="4" w:space="0" w:color="auto"/>
             </w:tcBorders>
             <w:vAlign w:val="center"/>
@@ -6055,7 +6050,7 @@
             <w:tcBorders>
               <w:top w:val="single" w:sz="4" w:space="0" w:color="auto"/>
               <w:left w:val="single" w:sz="4" w:space="0" w:color="auto"/>
-              <w:bottom w:val="single" w:sz="4" w:space="0" w:color="auto"/>
+              <w:bottom w:val="nil"/>
               <w:right w:val="single" w:sz="4" w:space="0" w:color="auto"/>
             </w:tcBorders>
             <w:vAlign w:val="center"/>
@@ -6079,7 +6074,7 @@
             <w:tcBorders>
               <w:top w:val="single" w:sz="4" w:space="0" w:color="auto"/>
               <w:left w:val="single" w:sz="4" w:space="0" w:color="auto"/>
-              <w:bottom w:val="single" w:sz="4" w:space="0" w:color="auto"/>
+              <w:bottom w:val="nil"/>
               <w:right w:val="single" w:sz="4" w:space="0" w:color="auto"/>
             </w:tcBorders>
             <w:vAlign w:val="center"/>
@@ -6103,7 +6098,7 @@
             <w:tcBorders>
               <w:top w:val="single" w:sz="4" w:space="0" w:color="auto"/>
               <w:left w:val="single" w:sz="4" w:space="0" w:color="auto"/>
-              <w:bottom w:val="single" w:sz="4" w:space="0" w:color="auto"/>
+              <w:bottom w:val="nil"/>
               <w:right w:val="single" w:sz="4" w:space="0" w:color="auto"/>
             </w:tcBorders>
             <w:vAlign w:val="center"/>
@@ -6127,7 +6122,7 @@
             <w:tcBorders>
               <w:top w:val="single" w:sz="4" w:space="0" w:color="auto"/>
               <w:left w:val="single" w:sz="4" w:space="0" w:color="auto"/>
-              <w:bottom w:val="single" w:sz="4" w:space="0" w:color="auto"/>
+              <w:bottom w:val="nil"/>
               <w:right w:val="single" w:sz="4" w:space="0" w:color="auto"/>
             </w:tcBorders>
             <w:vAlign w:val="center"/>
@@ -6151,7 +6146,7 @@
             <w:tcBorders>
               <w:top w:val="single" w:sz="4" w:space="0" w:color="auto"/>
               <w:left w:val="single" w:sz="4" w:space="0" w:color="auto"/>
-              <w:bottom w:val="single" w:sz="4" w:space="0" w:color="auto"/>
+              <w:bottom w:val="nil"/>
               <w:right w:val="single" w:sz="12" w:space="0" w:color="auto"/>
             </w:tcBorders>
             <w:vAlign w:val="center"/>
@@ -6178,7 +6173,7 @@
           <w:tcPr>
             <w:tcW w:w="370" w:type="dxa"/>
             <w:tcBorders>
-              <w:top w:val="single" w:sz="4" w:space="0" w:color="auto"/>
+              <w:top w:val="nil"/>
               <w:left w:val="single" w:sz="12" w:space="0" w:color="auto"/>
               <w:bottom w:val="single" w:sz="4" w:space="0" w:color="auto"/>
               <w:right w:val="single" w:sz="4" w:space="0" w:color="auto"/>
@@ -6202,7 +6197,7 @@
             <w:tcW w:w="1110" w:type="dxa"/>
             <w:gridSpan w:val="3"/>
             <w:tcBorders>
-              <w:top w:val="single" w:sz="4" w:space="0" w:color="auto"/>
+              <w:top w:val="nil"/>
               <w:left w:val="single" w:sz="4" w:space="0" w:color="auto"/>
               <w:bottom w:val="single" w:sz="4" w:space="0" w:color="auto"/>
               <w:right w:val="single" w:sz="4" w:space="0" w:color="auto"/>
@@ -6227,7 +6222,7 @@
             <w:tcW w:w="1688" w:type="dxa"/>
             <w:gridSpan w:val="2"/>
             <w:tcBorders>
-              <w:top w:val="single" w:sz="4" w:space="0" w:color="auto"/>
+              <w:top w:val="nil"/>
               <w:left w:val="single" w:sz="4" w:space="0" w:color="auto"/>
               <w:bottom w:val="single" w:sz="4" w:space="0" w:color="auto"/>
               <w:right w:val="single" w:sz="4" w:space="0" w:color="auto"/>
@@ -6251,7 +6246,7 @@
           <w:tcPr>
             <w:tcW w:w="1495" w:type="dxa"/>
             <w:tcBorders>
-              <w:top w:val="single" w:sz="4" w:space="0" w:color="auto"/>
+              <w:top w:val="nil"/>
               <w:left w:val="single" w:sz="4" w:space="0" w:color="auto"/>
               <w:bottom w:val="single" w:sz="4" w:space="0" w:color="auto"/>
               <w:right w:val="single" w:sz="4" w:space="0" w:color="auto"/>
@@ -6275,7 +6270,7 @@
           <w:tcPr>
             <w:tcW w:w="709" w:type="dxa"/>
             <w:tcBorders>
-              <w:top w:val="single" w:sz="4" w:space="0" w:color="auto"/>
+              <w:top w:val="nil"/>
               <w:left w:val="single" w:sz="4" w:space="0" w:color="auto"/>
               <w:bottom w:val="single" w:sz="4" w:space="0" w:color="auto"/>
               <w:right w:val="single" w:sz="4" w:space="0" w:color="auto"/>
@@ -6298,7 +6293,7 @@
           <w:tcPr>
             <w:tcW w:w="701" w:type="dxa"/>
             <w:tcBorders>
-              <w:top w:val="single" w:sz="4" w:space="0" w:color="auto"/>
+              <w:top w:val="nil"/>
               <w:left w:val="single" w:sz="4" w:space="0" w:color="auto"/>
               <w:bottom w:val="single" w:sz="4" w:space="0" w:color="auto"/>
               <w:right w:val="single" w:sz="4" w:space="0" w:color="auto"/>
@@ -6321,7 +6316,7 @@
           <w:tcPr>
             <w:tcW w:w="1874" w:type="dxa"/>
             <w:tcBorders>
-              <w:top w:val="single" w:sz="4" w:space="0" w:color="auto"/>
+              <w:top w:val="nil"/>
               <w:left w:val="single" w:sz="4" w:space="0" w:color="auto"/>
               <w:bottom w:val="single" w:sz="4" w:space="0" w:color="auto"/>
               <w:right w:val="single" w:sz="4" w:space="0" w:color="auto"/>
@@ -6345,7 +6340,7 @@
           <w:tcPr>
             <w:tcW w:w="910" w:type="dxa"/>
             <w:tcBorders>
-              <w:top w:val="single" w:sz="4" w:space="0" w:color="auto"/>
+              <w:top w:val="nil"/>
               <w:left w:val="single" w:sz="4" w:space="0" w:color="auto"/>
               <w:bottom w:val="single" w:sz="4" w:space="0" w:color="auto"/>
               <w:right w:val="single" w:sz="4" w:space="0" w:color="auto"/>
@@ -6369,7 +6364,7 @@
           <w:tcPr>
             <w:tcW w:w="602" w:type="dxa"/>
             <w:tcBorders>
-              <w:top w:val="single" w:sz="4" w:space="0" w:color="auto"/>
+              <w:top w:val="nil"/>
               <w:left w:val="single" w:sz="4" w:space="0" w:color="auto"/>
               <w:bottom w:val="single" w:sz="4" w:space="0" w:color="auto"/>
               <w:right w:val="single" w:sz="4" w:space="0" w:color="auto"/>
@@ -6393,7 +6388,7 @@
           <w:tcPr>
             <w:tcW w:w="560" w:type="dxa"/>
             <w:tcBorders>
-              <w:top w:val="single" w:sz="4" w:space="0" w:color="auto"/>
+              <w:top w:val="nil"/>
               <w:left w:val="single" w:sz="4" w:space="0" w:color="auto"/>
               <w:bottom w:val="single" w:sz="4" w:space="0" w:color="auto"/>
               <w:right w:val="single" w:sz="4" w:space="0" w:color="auto"/>
@@ -6417,7 +6412,7 @@
           <w:tcPr>
             <w:tcW w:w="560" w:type="dxa"/>
             <w:tcBorders>
-              <w:top w:val="single" w:sz="4" w:space="0" w:color="auto"/>
+              <w:top w:val="nil"/>
               <w:left w:val="single" w:sz="4" w:space="0" w:color="auto"/>
               <w:bottom w:val="single" w:sz="4" w:space="0" w:color="auto"/>
               <w:right w:val="single" w:sz="12" w:space="0" w:color="auto"/>
@@ -6639,121 +6634,6 @@
           <w:szCs w:val="20"/>
         </w:rPr>
         <w:t xml:space="preserve">地址：       </w:t>
-      </w:r>
-      <w:r>
-        <w:rPr>
-          <w:rFonts w:ascii="王漢宗中明體繁" w:eastAsia="王漢宗中明體繁" w:hAnsi="新細明體" w:hint="eastAsia"/>
-          <w:sz w:val="36"/>
-          <w:szCs w:val="36"/>
-          <w:eastAsianLayout w:id="-1208103936" w:combine="1"/>
-        </w:rPr>
-        <w:t>縣市</w:t>
-      </w:r>
-      <w:r>
-        <w:rPr>
-          <w:rFonts w:ascii="王漢宗中明體繁" w:eastAsia="王漢宗中明體繁" w:hAnsi="新細明體" w:hint="eastAsia"/>
-          <w:sz w:val="36"/>
-          <w:szCs w:val="36"/>
-        </w:rPr>
-        <w:t xml:space="preserve">     </w:t>
-      </w:r>
-      <w:r>
-        <w:rPr>
-          <w:rFonts w:ascii="王漢宗中明體繁" w:eastAsia="王漢宗中明體繁" w:hAnsi="新細明體" w:hint="eastAsia"/>
-          <w:sz w:val="36"/>
-          <w:szCs w:val="36"/>
-        </w:rPr>
-        <w:fldChar w:fldCharType="begin"/>
-      </w:r>
-      <w:r>
-        <w:rPr>
-          <w:rFonts w:ascii="王漢宗中明體繁" w:eastAsia="王漢宗中明體繁" w:hAnsi="新細明體" w:hint="eastAsia"/>
-          <w:sz w:val="36"/>
-          <w:szCs w:val="36"/>
-        </w:rPr>
-        <w:instrText>eq \o(\s\up 9(</w:instrText>
-      </w:r>
-      <w:r>
-        <w:rPr>
-          <w:rFonts w:ascii="王漢宗中明體繁" w:eastAsia="王漢宗中明體繁" w:hAnsi="新細明體" w:hint="eastAsia"/>
-          <w:sz w:val="18"/>
-          <w:szCs w:val="36"/>
-        </w:rPr>
-        <w:instrText xml:space="preserve">鄉 </w:instrText>
-      </w:r>
-      <w:r>
-        <w:rPr>
-          <w:rFonts w:ascii="王漢宗中明體繁" w:eastAsia="王漢宗中明體繁" w:hAnsi="新細明體" w:hint="eastAsia"/>
-          <w:sz w:val="36"/>
-          <w:szCs w:val="36"/>
-        </w:rPr>
-        <w:instrText>),\s\do 3(</w:instrText>
-      </w:r>
-      <w:r>
-        <w:rPr>
-          <w:rFonts w:ascii="王漢宗中明體繁" w:eastAsia="王漢宗中明體繁" w:hAnsi="新細明體" w:hint="eastAsia"/>
-          <w:sz w:val="18"/>
-          <w:szCs w:val="36"/>
-        </w:rPr>
-        <w:instrText>鎮區</w:instrText>
-      </w:r>
-      <w:r>
-        <w:rPr>
-          <w:rFonts w:ascii="王漢宗中明體繁" w:eastAsia="王漢宗中明體繁" w:hAnsi="新細明體" w:hint="eastAsia"/>
-          <w:sz w:val="36"/>
-          <w:szCs w:val="36"/>
-        </w:rPr>
-        <w:instrText>))</w:instrText>
-      </w:r>
-      <w:r>
-        <w:rPr>
-          <w:rFonts w:ascii="王漢宗中明體繁" w:eastAsia="王漢宗中明體繁" w:hAnsi="新細明體" w:hint="eastAsia"/>
-          <w:sz w:val="36"/>
-          <w:szCs w:val="36"/>
-        </w:rPr>
-        <w:fldChar w:fldCharType="end"/>
-      </w:r>
-      <w:r>
-        <w:rPr>
-          <w:rFonts w:ascii="王漢宗中明體繁" w:eastAsia="王漢宗中明體繁" w:hAnsi="新細明體" w:hint="eastAsia"/>
-          <w:sz w:val="36"/>
-          <w:szCs w:val="36"/>
-        </w:rPr>
-        <w:t xml:space="preserve">      </w:t>
-      </w:r>
-      <w:r>
-        <w:rPr>
-          <w:rFonts w:ascii="王漢宗中明體繁" w:eastAsia="王漢宗中明體繁" w:hAnsi="新細明體" w:hint="eastAsia"/>
-          <w:sz w:val="36"/>
-          <w:szCs w:val="36"/>
-          <w:eastAsianLayout w:id="-1208103424" w:combine="1"/>
-        </w:rPr>
-        <w:t>村里</w:t>
-      </w:r>
-      <w:r>
-        <w:rPr>
-          <w:rFonts w:ascii="王漢宗中明體繁" w:eastAsia="王漢宗中明體繁" w:hAnsi="新細明體" w:hint="eastAsia"/>
-          <w:sz w:val="36"/>
-          <w:szCs w:val="36"/>
-        </w:rPr>
-        <w:t xml:space="preserve">      </w:t>
-      </w:r>
-      <w:r>
-        <w:rPr>
-          <w:rFonts w:ascii="王漢宗中明體繁" w:eastAsia="王漢宗中明體繁" w:hAnsi="新細明體" w:hint="eastAsia"/>
-          <w:sz w:val="36"/>
-          <w:szCs w:val="36"/>
-          <w:eastAsianLayout w:id="-1208103423" w:combine="1"/>
-        </w:rPr>
-        <w:t>街路</w:t>
-      </w:r>
-      <w:r>
-        <w:rPr>
-          <w:rFonts w:ascii="王漢宗中明體繁" w:eastAsia="王漢宗中明體繁" w:hAnsi="新細明體" w:hint="eastAsia"/>
-          <w:sz w:val="16"/>
-          <w:szCs w:val="16"/>
-        </w:rPr>
-        <w:t xml:space="preserve"> </w:t>
       </w:r>
     </w:p>
     <w:p>
@@ -6836,7 +6716,7 @@
                               <w:tblLook w:val="01E0" w:firstRow="1" w:lastRow="1" w:firstColumn="1" w:lastColumn="1" w:noHBand="0" w:noVBand="0"/>
                             </w:tblPr>
                             <w:tblGrid>
-                              <w:gridCol w:w="2061"/>
+                              <w:gridCol w:w="2046"/>
                             </w:tblGrid>
                             <w:tr>
                               <w:trPr>
@@ -6879,7 +6759,7 @@
           </mc:Choice>
           <mc:Fallback>
             <w:pict>
-              <v:shape w14:anchorId="32749543" id="Text Box 12" o:spid="_x0000_s1029" type="#_x0000_t202" style="position:absolute;margin-left:1in;margin-top:17.45pt;width:118.95pt;height:29.9pt;z-index:251661312;visibility:visible;mso-wrap-style:square;mso-width-percent:0;mso-height-percent:0;mso-wrap-distance-left:9pt;mso-wrap-distance-top:0;mso-wrap-distance-right:9pt;mso-wrap-distance-bottom:0;mso-position-horizontal:absolute;mso-position-horizontal-relative:text;mso-position-vertical:absolute;mso-position-vertical-relative:text;mso-width-percent:0;mso-height-percent:0;mso-width-relative:page;mso-height-relative:page;v-text-anchor:top" o:gfxdata="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" stroked="f">
+              <v:shape w14:anchorId="32749543" id="Text Box 12" o:spid="_x0000_s1029" type="#_x0000_t202" style="position:absolute;margin-left:1in;margin-top:17.45pt;width:118.95pt;height:29.9pt;z-index:251661312;visibility:visible;mso-wrap-style:square;mso-width-percent:0;mso-height-percent:0;mso-wrap-distance-left:9pt;mso-wrap-distance-top:0;mso-wrap-distance-right:9pt;mso-wrap-distance-bottom:0;mso-position-horizontal:absolute;mso-position-horizontal-relative:text;mso-position-vertical:absolute;mso-position-vertical-relative:text;mso-width-percent:0;mso-height-percent:0;mso-width-relative:page;mso-height-relative:page;v-text-anchor:top" o:gfxdata="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" stroked="f">
                 <v:textbox>
                   <w:txbxContent>
                     <w:tbl>
@@ -6895,7 +6775,7 @@
                         <w:tblLook w:val="01E0" w:firstRow="1" w:lastRow="1" w:firstColumn="1" w:lastColumn="1" w:noHBand="0" w:noVBand="0"/>
                       </w:tblPr>
                       <w:tblGrid>
-                        <w:gridCol w:w="2061"/>
+                        <w:gridCol w:w="2046"/>
                       </w:tblGrid>
                       <w:tr>
                         <w:trPr>
@@ -6961,31 +6841,6 @@
         </w:rPr>
         <w:t xml:space="preserve">營利事業統一編號：                                                             </w:t>
       </w:r>
-      <w:r>
-        <w:rPr>
-          <w:rFonts w:ascii="王漢宗中明體繁" w:eastAsia="王漢宗中明體繁" w:hAnsi="新細明體" w:hint="eastAsia"/>
-          <w:sz w:val="20"/>
-          <w:szCs w:val="20"/>
-        </w:rPr>
-        <w:t xml:space="preserve">段        巷      弄        號        </w:t>
-      </w:r>
-      <w:r>
-        <w:rPr>
-          <w:rFonts w:ascii="王漢宗中明體繁" w:eastAsia="王漢宗中明體繁" w:hAnsi="新細明體" w:hint="eastAsia"/>
-          <w:sz w:val="36"/>
-          <w:szCs w:val="36"/>
-          <w:eastAsianLayout w:id="-1208102400" w:combine="1"/>
-        </w:rPr>
-        <w:t>樓室</w:t>
-      </w:r>
-      <w:r>
-        <w:rPr>
-          <w:rFonts w:ascii="王漢宗中明體繁" w:eastAsia="王漢宗中明體繁" w:hAnsi="新細明體" w:hint="eastAsia"/>
-          <w:sz w:val="36"/>
-          <w:szCs w:val="36"/>
-        </w:rPr>
-        <w:t xml:space="preserve"> </w:t>
-      </w:r>
     </w:p>
     <w:p>
       <w:pPr>
@@ -7073,6 +6928,7 @@
                 <w:sz w:val="16"/>
                 <w:szCs w:val="16"/>
               </w:rPr>
+              <w:lastRenderedPageBreak/>
               <w:t>發票單位</w:t>
             </w:r>
           </w:p>
@@ -7135,18 +6991,18 @@
               <w:snapToGrid w:val="0"/>
               <w:spacing w:line="0" w:lineRule="atLeast"/>
               <w:rPr>
-                <w:rFonts w:ascii="王漢宗中明體繁" w:eastAsia="王漢宗中明體繁" w:hint="eastAsia"/>
-                <w:sz w:val="16"/>
-                <w:szCs w:val="16"/>
-              </w:rPr>
-            </w:pPr>
-            <w:r>
-              <w:rPr>
-                <w:rFonts w:ascii="王漢宗中明體繁" w:eastAsia="王漢宗中明體繁" w:hint="eastAsia"/>
-                <w:sz w:val="16"/>
-                <w:szCs w:val="16"/>
-              </w:rPr>
-              <w:t>財團法人中華民國</w:t>
+                <w:rFonts w:ascii="王漢宗中明體繁" w:eastAsia="王漢宗中明體繁"/>
+                <w:sz w:val="18"/>
+                <w:szCs w:val="16"/>
+              </w:rPr>
+            </w:pPr>
+            <w:r>
+              <w:rPr>
+                <w:rFonts w:ascii="王漢宗中明體繁" w:eastAsia="王漢宗中明體繁" w:hint="eastAsia"/>
+                <w:sz w:val="18"/>
+                <w:szCs w:val="16"/>
+              </w:rPr>
+              <w:t>台灣萊札普股份</w:t>
             </w:r>
           </w:p>
           <w:p>
@@ -7156,15 +7012,17 @@
               <w:spacing w:line="0" w:lineRule="atLeast"/>
               <w:rPr>
                 <w:rFonts w:ascii="王漢宗中明體繁" w:eastAsia="王漢宗中明體繁" w:hint="eastAsia"/>
-              </w:rPr>
-            </w:pPr>
-            <w:r>
-              <w:rPr>
-                <w:rFonts w:ascii="王漢宗中明體繁" w:eastAsia="王漢宗中明體繁" w:hint="eastAsia"/>
-                <w:sz w:val="16"/>
-                <w:szCs w:val="16"/>
-              </w:rPr>
-              <w:t>對外貿易發展協會</w:t>
+                <w:sz w:val="16"/>
+                <w:szCs w:val="16"/>
+              </w:rPr>
+            </w:pPr>
+            <w:r>
+              <w:rPr>
+                <w:rFonts w:ascii="王漢宗中明體繁" w:eastAsia="王漢宗中明體繁" w:hint="eastAsia"/>
+                <w:sz w:val="18"/>
+                <w:szCs w:val="16"/>
+              </w:rPr>
+              <w:t>有限公司</w:t>
             </w:r>
           </w:p>
         </w:tc>
@@ -7249,15 +7107,17 @@
               <w:spacing w:line="0" w:lineRule="atLeast"/>
               <w:rPr>
                 <w:rFonts w:ascii="王漢宗中明體繁" w:eastAsia="王漢宗中明體繁" w:hint="eastAsia"/>
-              </w:rPr>
-            </w:pPr>
-            <w:r>
-              <w:rPr>
-                <w:rFonts w:ascii="王漢宗中明體繁" w:eastAsia="王漢宗中明體繁" w:hint="eastAsia"/>
-                <w:sz w:val="20"/>
-                <w:szCs w:val="20"/>
-              </w:rPr>
-              <w:t>03702716</w:t>
+                <w:sz w:val="20"/>
+                <w:szCs w:val="20"/>
+              </w:rPr>
+            </w:pPr>
+            <w:r>
+              <w:rPr>
+                <w:rFonts w:ascii="王漢宗中明體繁" w:eastAsia="王漢宗中明體繁" w:hint="eastAsia"/>
+                <w:sz w:val="20"/>
+                <w:szCs w:val="20"/>
+              </w:rPr>
+              <w:t>83500950</w:t>
             </w:r>
           </w:p>
         </w:tc>
@@ -7340,18 +7200,18 @@
               <w:snapToGrid w:val="0"/>
               <w:spacing w:line="0" w:lineRule="atLeast"/>
               <w:rPr>
-                <w:rFonts w:ascii="王漢宗中明體繁" w:eastAsia="王漢宗中明體繁" w:hint="eastAsia"/>
-                <w:sz w:val="16"/>
-                <w:szCs w:val="16"/>
-              </w:rPr>
-            </w:pPr>
-            <w:r>
-              <w:rPr>
-                <w:rFonts w:ascii="王漢宗中明體繁" w:eastAsia="王漢宗中明體繁" w:hint="eastAsia"/>
-                <w:sz w:val="16"/>
-                <w:szCs w:val="16"/>
-              </w:rPr>
-              <w:t>臺北市信義區基隆路</w:t>
+                <w:rFonts w:ascii="王漢宗中明體繁" w:eastAsia="王漢宗中明體繁"/>
+                <w:sz w:val="16"/>
+                <w:szCs w:val="16"/>
+              </w:rPr>
+            </w:pPr>
+            <w:r>
+              <w:rPr>
+                <w:rFonts w:ascii="王漢宗中明體繁" w:eastAsia="王漢宗中明體繁" w:hint="eastAsia"/>
+                <w:sz w:val="16"/>
+                <w:szCs w:val="16"/>
+              </w:rPr>
+              <w:t>台北市中山區南京東路</w:t>
             </w:r>
           </w:p>
           <w:p>
@@ -7361,15 +7221,49 @@
               <w:spacing w:line="0" w:lineRule="atLeast"/>
               <w:rPr>
                 <w:rFonts w:ascii="王漢宗中明體繁" w:eastAsia="王漢宗中明體繁" w:hint="eastAsia"/>
-              </w:rPr>
-            </w:pPr>
-            <w:r>
-              <w:rPr>
-                <w:rFonts w:ascii="王漢宗中明體繁" w:eastAsia="王漢宗中明體繁" w:hint="eastAsia"/>
-                <w:sz w:val="16"/>
-                <w:szCs w:val="16"/>
-              </w:rPr>
-              <w:t>一段333號6樓</w:t>
+                <w:sz w:val="16"/>
+                <w:szCs w:val="16"/>
+              </w:rPr>
+            </w:pPr>
+            <w:r>
+              <w:rPr>
+                <w:rFonts w:ascii="王漢宗中明體繁" w:eastAsia="王漢宗中明體繁" w:hint="eastAsia"/>
+                <w:sz w:val="16"/>
+                <w:szCs w:val="16"/>
+              </w:rPr>
+              <w:t xml:space="preserve">一段 </w:t>
+            </w:r>
+            <w:r>
+              <w:rPr>
+                <w:rFonts w:ascii="王漢宗中明體繁" w:eastAsia="王漢宗中明體繁"/>
+                <w:sz w:val="16"/>
+                <w:szCs w:val="16"/>
+              </w:rPr>
+              <w:t xml:space="preserve">86 </w:t>
+            </w:r>
+            <w:r>
+              <w:rPr>
+                <w:rFonts w:ascii="王漢宗中明體繁" w:eastAsia="王漢宗中明體繁" w:hint="eastAsia"/>
+                <w:sz w:val="16"/>
+                <w:szCs w:val="16"/>
+              </w:rPr>
+              <w:t xml:space="preserve">號 </w:t>
+            </w:r>
+            <w:r>
+              <w:rPr>
+                <w:rFonts w:ascii="王漢宗中明體繁" w:eastAsia="王漢宗中明體繁"/>
+                <w:sz w:val="16"/>
+                <w:szCs w:val="16"/>
+              </w:rPr>
+              <w:t xml:space="preserve">5 </w:t>
+            </w:r>
+            <w:r>
+              <w:rPr>
+                <w:rFonts w:ascii="王漢宗中明體繁" w:eastAsia="王漢宗中明體繁" w:hint="eastAsia"/>
+                <w:sz w:val="16"/>
+                <w:szCs w:val="16"/>
+              </w:rPr>
+              <w:t>樓</w:t>
             </w:r>
           </w:p>
         </w:tc>
@@ -7663,7 +7557,7 @@
                     </wp:anchor>
                   </w:drawing>
                 </mc:Choice>
-                <mc:Fallback>
+                <mc:Fallback xmlns:w16="http://schemas.microsoft.com/office/word/2018/wordml" xmlns:w16cid="http://schemas.microsoft.com/office/word/2016/wordml/cid" xmlns:w16cex="http://schemas.microsoft.com/office/word/2018/wordml/cex" xmlns:am3d="http://schemas.microsoft.com/office/drawing/2017/model3d" xmlns:aink="http://schemas.microsoft.com/office/drawing/2016/ink" xmlns:cx8="http://schemas.microsoft.com/office/drawing/2016/5/14/chartex" xmlns:cx7="http://schemas.microsoft.com/office/drawing/2016/5/13/chartex" xmlns:cx6="http://schemas.microsoft.com/office/drawing/2016/5/12/chartex" xmlns:cx5="http://schemas.microsoft.com/office/drawing/2016/5/11/chartex" xmlns:cx4="http://schemas.microsoft.com/office/drawing/2016/5/10/chartex" xmlns:cx3="http://schemas.microsoft.com/office/drawing/2016/5/9/chartex" xmlns:cx2="http://schemas.microsoft.com/office/drawing/2015/10/21/chartex">
                   <w:pict>
                     <v:shape w14:anchorId="2F233149" id="Text Box 15" o:spid="_x0000_s1030" type="#_x0000_t202" style="position:absolute;left:0;text-align:left;margin-left:83.8pt;margin-top:-3.2pt;width:23.95pt;height:187.5pt;z-index:251665408;visibility:visible;mso-wrap-style:square;mso-width-percent:0;mso-height-percent:0;mso-wrap-distance-left:9pt;mso-wrap-distance-top:0;mso-wrap-distance-right:9pt;mso-wrap-distance-bottom:0;mso-position-horizontal:absolute;mso-position-horizontal-relative:text;mso-position-vertical:absolute;mso-position-vertical-relative:text;mso-width-percent:0;mso-height-percent:0;mso-width-relative:page;mso-height-relative:page;v-text-anchor:top" o:gfxdata="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" stroked="f">
                       <v:textbox style="layout-flow:vertical-ideographic">
@@ -8872,29 +8766,21 @@
             <w:tcBorders>
               <w:top w:val="single" w:sz="4" w:space="0" w:color="auto"/>
               <w:left w:val="single" w:sz="12" w:space="0" w:color="auto"/>
-              <w:bottom w:val="single" w:sz="4" w:space="0" w:color="auto"/>
-              <w:right w:val="single" w:sz="4" w:space="0" w:color="auto"/>
-            </w:tcBorders>
-            <w:vAlign w:val="center"/>
-          </w:tcPr>
-          <w:p>
-            <w:pPr>
-              <w:adjustRightInd w:val="0"/>
-              <w:snapToGrid w:val="0"/>
-              <w:rPr>
-                <w:rFonts w:ascii="王漢宗中明體繁" w:eastAsia="王漢宗中明體繁" w:hint="eastAsia"/>
-                <w:sz w:val="20"/>
-                <w:szCs w:val="20"/>
-              </w:rPr>
-            </w:pPr>
-            <w:r>
-              <w:rPr>
-                <w:rFonts w:ascii="王漢宗中明體繁" w:eastAsia="王漢宗中明體繁" w:hint="eastAsia"/>
-                <w:sz w:val="20"/>
-                <w:szCs w:val="20"/>
-              </w:rPr>
-              <w:t>二</w:t>
-            </w:r>
+              <w:bottom w:val="nil"/>
+              <w:right w:val="single" w:sz="4" w:space="0" w:color="auto"/>
+            </w:tcBorders>
+            <w:vAlign w:val="center"/>
+          </w:tcPr>
+          <w:p>
+            <w:pPr>
+              <w:adjustRightInd w:val="0"/>
+              <w:snapToGrid w:val="0"/>
+              <w:rPr>
+                <w:rFonts w:ascii="王漢宗中明體繁" w:eastAsia="王漢宗中明體繁" w:hint="eastAsia"/>
+                <w:sz w:val="20"/>
+                <w:szCs w:val="20"/>
+              </w:rPr>
+            </w:pPr>
           </w:p>
         </w:tc>
         <w:tc>
@@ -8904,7 +8790,7 @@
             <w:tcBorders>
               <w:top w:val="single" w:sz="4" w:space="0" w:color="auto"/>
               <w:left w:val="single" w:sz="4" w:space="0" w:color="auto"/>
-              <w:bottom w:val="single" w:sz="4" w:space="0" w:color="auto"/>
+              <w:bottom w:val="nil"/>
               <w:right w:val="single" w:sz="4" w:space="0" w:color="auto"/>
             </w:tcBorders>
             <w:vAlign w:val="center"/>
@@ -8929,7 +8815,7 @@
             <w:tcBorders>
               <w:top w:val="single" w:sz="4" w:space="0" w:color="auto"/>
               <w:left w:val="single" w:sz="4" w:space="0" w:color="auto"/>
-              <w:bottom w:val="single" w:sz="4" w:space="0" w:color="auto"/>
+              <w:bottom w:val="nil"/>
               <w:right w:val="single" w:sz="4" w:space="0" w:color="auto"/>
             </w:tcBorders>
             <w:vAlign w:val="center"/>
@@ -8953,7 +8839,7 @@
             <w:tcBorders>
               <w:top w:val="single" w:sz="4" w:space="0" w:color="auto"/>
               <w:left w:val="single" w:sz="4" w:space="0" w:color="auto"/>
-              <w:bottom w:val="single" w:sz="4" w:space="0" w:color="auto"/>
+              <w:bottom w:val="nil"/>
               <w:right w:val="single" w:sz="4" w:space="0" w:color="auto"/>
             </w:tcBorders>
             <w:vAlign w:val="center"/>
@@ -8977,7 +8863,7 @@
             <w:tcBorders>
               <w:top w:val="single" w:sz="4" w:space="0" w:color="auto"/>
               <w:left w:val="single" w:sz="4" w:space="0" w:color="auto"/>
-              <w:bottom w:val="single" w:sz="4" w:space="0" w:color="auto"/>
+              <w:bottom w:val="nil"/>
               <w:right w:val="single" w:sz="4" w:space="0" w:color="auto"/>
             </w:tcBorders>
             <w:vAlign w:val="center"/>
@@ -9000,7 +8886,7 @@
             <w:tcBorders>
               <w:top w:val="single" w:sz="4" w:space="0" w:color="auto"/>
               <w:left w:val="single" w:sz="4" w:space="0" w:color="auto"/>
-              <w:bottom w:val="single" w:sz="4" w:space="0" w:color="auto"/>
+              <w:bottom w:val="nil"/>
               <w:right w:val="single" w:sz="4" w:space="0" w:color="auto"/>
             </w:tcBorders>
             <w:vAlign w:val="center"/>
@@ -9023,7 +8909,7 @@
             <w:tcBorders>
               <w:top w:val="single" w:sz="4" w:space="0" w:color="auto"/>
               <w:left w:val="single" w:sz="4" w:space="0" w:color="auto"/>
-              <w:bottom w:val="single" w:sz="4" w:space="0" w:color="auto"/>
+              <w:bottom w:val="nil"/>
               <w:right w:val="single" w:sz="4" w:space="0" w:color="auto"/>
             </w:tcBorders>
             <w:vAlign w:val="center"/>
@@ -9047,7 +8933,7 @@
             <w:tcBorders>
               <w:top w:val="single" w:sz="4" w:space="0" w:color="auto"/>
               <w:left w:val="single" w:sz="4" w:space="0" w:color="auto"/>
-              <w:bottom w:val="single" w:sz="4" w:space="0" w:color="auto"/>
+              <w:bottom w:val="nil"/>
               <w:right w:val="single" w:sz="4" w:space="0" w:color="auto"/>
             </w:tcBorders>
             <w:vAlign w:val="center"/>
@@ -9071,30 +8957,24 @@
             <w:tcBorders>
               <w:top w:val="single" w:sz="4" w:space="0" w:color="auto"/>
               <w:left w:val="single" w:sz="4" w:space="0" w:color="auto"/>
-              <w:bottom w:val="single" w:sz="4" w:space="0" w:color="auto"/>
-              <w:right w:val="single" w:sz="4" w:space="0" w:color="auto"/>
-            </w:tcBorders>
-            <w:vAlign w:val="center"/>
-          </w:tcPr>
-          <w:p>
-            <w:pPr>
-              <w:adjustRightInd w:val="0"/>
-              <w:snapToGrid w:val="0"/>
-              <w:jc w:val="center"/>
-              <w:rPr>
-                <w:rFonts w:ascii="王漢宗中明體繁" w:eastAsia="王漢宗中明體繁" w:hint="eastAsia"/>
-                <w:sz w:val="20"/>
-                <w:szCs w:val="20"/>
-              </w:rPr>
-            </w:pPr>
-            <w:r>
-              <w:rPr>
-                <w:rFonts w:ascii="王漢宗中明體繁" w:eastAsia="王漢宗中明體繁" w:hint="eastAsia"/>
-                <w:sz w:val="20"/>
-                <w:szCs w:val="20"/>
-              </w:rPr>
-              <w:t>V</w:t>
-            </w:r>
+              <w:bottom w:val="nil"/>
+              <w:right w:val="single" w:sz="4" w:space="0" w:color="auto"/>
+            </w:tcBorders>
+            <w:vAlign w:val="center"/>
+          </w:tcPr>
+          <w:p>
+            <w:pPr>
+              <w:adjustRightInd w:val="0"/>
+              <w:snapToGrid w:val="0"/>
+              <w:jc w:val="center"/>
+              <w:rPr>
+                <w:rFonts w:ascii="王漢宗中明體繁" w:eastAsia="王漢宗中明體繁" w:hint="eastAsia"/>
+                <w:sz w:val="20"/>
+                <w:szCs w:val="20"/>
+              </w:rPr>
+            </w:pPr>
+            <w:bookmarkStart w:id="0" w:name="_GoBack"/>
+            <w:bookmarkEnd w:id="0"/>
           </w:p>
         </w:tc>
         <w:tc>
@@ -9103,7 +8983,7 @@
             <w:tcBorders>
               <w:top w:val="single" w:sz="4" w:space="0" w:color="auto"/>
               <w:left w:val="single" w:sz="4" w:space="0" w:color="auto"/>
-              <w:bottom w:val="single" w:sz="4" w:space="0" w:color="auto"/>
+              <w:bottom w:val="nil"/>
               <w:right w:val="single" w:sz="4" w:space="0" w:color="auto"/>
             </w:tcBorders>
             <w:vAlign w:val="center"/>
@@ -9127,7 +9007,7 @@
             <w:tcBorders>
               <w:top w:val="single" w:sz="4" w:space="0" w:color="auto"/>
               <w:left w:val="single" w:sz="4" w:space="0" w:color="auto"/>
-              <w:bottom w:val="single" w:sz="4" w:space="0" w:color="auto"/>
+              <w:bottom w:val="nil"/>
               <w:right w:val="single" w:sz="12" w:space="0" w:color="auto"/>
             </w:tcBorders>
             <w:vAlign w:val="center"/>
@@ -9154,7 +9034,7 @@
           <w:tcPr>
             <w:tcW w:w="370" w:type="dxa"/>
             <w:tcBorders>
-              <w:top w:val="single" w:sz="4" w:space="0" w:color="auto"/>
+              <w:top w:val="nil"/>
               <w:left w:val="single" w:sz="12" w:space="0" w:color="auto"/>
               <w:bottom w:val="single" w:sz="4" w:space="0" w:color="auto"/>
               <w:right w:val="single" w:sz="4" w:space="0" w:color="auto"/>
@@ -9171,14 +9051,6 @@
                 <w:szCs w:val="20"/>
               </w:rPr>
             </w:pPr>
-            <w:r>
-              <w:rPr>
-                <w:rFonts w:ascii="王漢宗中明體繁" w:eastAsia="王漢宗中明體繁" w:hint="eastAsia"/>
-                <w:sz w:val="20"/>
-                <w:szCs w:val="20"/>
-              </w:rPr>
-              <w:t>二</w:t>
-            </w:r>
           </w:p>
         </w:tc>
         <w:tc>
@@ -9186,7 +9058,7 @@
             <w:tcW w:w="1110" w:type="dxa"/>
             <w:gridSpan w:val="3"/>
             <w:tcBorders>
-              <w:top w:val="single" w:sz="4" w:space="0" w:color="auto"/>
+              <w:top w:val="nil"/>
               <w:left w:val="single" w:sz="4" w:space="0" w:color="auto"/>
               <w:bottom w:val="single" w:sz="4" w:space="0" w:color="auto"/>
               <w:right w:val="single" w:sz="4" w:space="0" w:color="auto"/>
@@ -9211,7 +9083,7 @@
             <w:tcW w:w="1688" w:type="dxa"/>
             <w:gridSpan w:val="2"/>
             <w:tcBorders>
-              <w:top w:val="single" w:sz="4" w:space="0" w:color="auto"/>
+              <w:top w:val="nil"/>
               <w:left w:val="single" w:sz="4" w:space="0" w:color="auto"/>
               <w:bottom w:val="single" w:sz="4" w:space="0" w:color="auto"/>
               <w:right w:val="single" w:sz="4" w:space="0" w:color="auto"/>
@@ -9235,7 +9107,7 @@
           <w:tcPr>
             <w:tcW w:w="1495" w:type="dxa"/>
             <w:tcBorders>
-              <w:top w:val="single" w:sz="4" w:space="0" w:color="auto"/>
+              <w:top w:val="nil"/>
               <w:left w:val="single" w:sz="4" w:space="0" w:color="auto"/>
               <w:bottom w:val="single" w:sz="4" w:space="0" w:color="auto"/>
               <w:right w:val="single" w:sz="4" w:space="0" w:color="auto"/>
@@ -9259,7 +9131,7 @@
           <w:tcPr>
             <w:tcW w:w="709" w:type="dxa"/>
             <w:tcBorders>
-              <w:top w:val="single" w:sz="4" w:space="0" w:color="auto"/>
+              <w:top w:val="nil"/>
               <w:left w:val="single" w:sz="4" w:space="0" w:color="auto"/>
               <w:bottom w:val="single" w:sz="4" w:space="0" w:color="auto"/>
               <w:right w:val="single" w:sz="4" w:space="0" w:color="auto"/>
@@ -9282,7 +9154,7 @@
           <w:tcPr>
             <w:tcW w:w="701" w:type="dxa"/>
             <w:tcBorders>
-              <w:top w:val="single" w:sz="4" w:space="0" w:color="auto"/>
+              <w:top w:val="nil"/>
               <w:left w:val="single" w:sz="4" w:space="0" w:color="auto"/>
               <w:bottom w:val="single" w:sz="4" w:space="0" w:color="auto"/>
               <w:right w:val="single" w:sz="4" w:space="0" w:color="auto"/>
@@ -9305,7 +9177,7 @@
           <w:tcPr>
             <w:tcW w:w="1874" w:type="dxa"/>
             <w:tcBorders>
-              <w:top w:val="single" w:sz="4" w:space="0" w:color="auto"/>
+              <w:top w:val="nil"/>
               <w:left w:val="single" w:sz="4" w:space="0" w:color="auto"/>
               <w:bottom w:val="single" w:sz="4" w:space="0" w:color="auto"/>
               <w:right w:val="single" w:sz="4" w:space="0" w:color="auto"/>
@@ -9329,7 +9201,7 @@
           <w:tcPr>
             <w:tcW w:w="910" w:type="dxa"/>
             <w:tcBorders>
-              <w:top w:val="single" w:sz="4" w:space="0" w:color="auto"/>
+              <w:top w:val="nil"/>
               <w:left w:val="single" w:sz="4" w:space="0" w:color="auto"/>
               <w:bottom w:val="single" w:sz="4" w:space="0" w:color="auto"/>
               <w:right w:val="single" w:sz="4" w:space="0" w:color="auto"/>
@@ -9353,7 +9225,7 @@
           <w:tcPr>
             <w:tcW w:w="602" w:type="dxa"/>
             <w:tcBorders>
-              <w:top w:val="single" w:sz="4" w:space="0" w:color="auto"/>
+              <w:top w:val="nil"/>
               <w:left w:val="single" w:sz="4" w:space="0" w:color="auto"/>
               <w:bottom w:val="single" w:sz="4" w:space="0" w:color="auto"/>
               <w:right w:val="single" w:sz="4" w:space="0" w:color="auto"/>
@@ -9377,7 +9249,7 @@
           <w:tcPr>
             <w:tcW w:w="560" w:type="dxa"/>
             <w:tcBorders>
-              <w:top w:val="single" w:sz="4" w:space="0" w:color="auto"/>
+              <w:top w:val="nil"/>
               <w:left w:val="single" w:sz="4" w:space="0" w:color="auto"/>
               <w:bottom w:val="single" w:sz="4" w:space="0" w:color="auto"/>
               <w:right w:val="single" w:sz="4" w:space="0" w:color="auto"/>
@@ -9401,7 +9273,7 @@
           <w:tcPr>
             <w:tcW w:w="560" w:type="dxa"/>
             <w:tcBorders>
-              <w:top w:val="single" w:sz="4" w:space="0" w:color="auto"/>
+              <w:top w:val="nil"/>
               <w:left w:val="single" w:sz="4" w:space="0" w:color="auto"/>
               <w:bottom w:val="single" w:sz="4" w:space="0" w:color="auto"/>
               <w:right w:val="single" w:sz="12" w:space="0" w:color="auto"/>
@@ -9432,7 +9304,7 @@
             <w:tcBorders>
               <w:top w:val="single" w:sz="4" w:space="0" w:color="auto"/>
               <w:left w:val="single" w:sz="12" w:space="0" w:color="auto"/>
-              <w:bottom w:val="single" w:sz="4" w:space="0" w:color="auto"/>
+              <w:bottom w:val="nil"/>
               <w:right w:val="single" w:sz="4" w:space="0" w:color="auto"/>
             </w:tcBorders>
             <w:vAlign w:val="center"/>
@@ -9456,7 +9328,7 @@
             <w:tcBorders>
               <w:top w:val="single" w:sz="4" w:space="0" w:color="auto"/>
               <w:left w:val="single" w:sz="4" w:space="0" w:color="auto"/>
-              <w:bottom w:val="single" w:sz="4" w:space="0" w:color="auto"/>
+              <w:bottom w:val="nil"/>
               <w:right w:val="single" w:sz="4" w:space="0" w:color="auto"/>
             </w:tcBorders>
             <w:vAlign w:val="center"/>
@@ -9481,7 +9353,7 @@
             <w:tcBorders>
               <w:top w:val="single" w:sz="4" w:space="0" w:color="auto"/>
               <w:left w:val="single" w:sz="4" w:space="0" w:color="auto"/>
-              <w:bottom w:val="single" w:sz="4" w:space="0" w:color="auto"/>
+              <w:bottom w:val="nil"/>
               <w:right w:val="single" w:sz="4" w:space="0" w:color="auto"/>
             </w:tcBorders>
             <w:vAlign w:val="center"/>
@@ -9505,7 +9377,7 @@
             <w:tcBorders>
               <w:top w:val="single" w:sz="4" w:space="0" w:color="auto"/>
               <w:left w:val="single" w:sz="4" w:space="0" w:color="auto"/>
-              <w:bottom w:val="single" w:sz="4" w:space="0" w:color="auto"/>
+              <w:bottom w:val="nil"/>
               <w:right w:val="single" w:sz="4" w:space="0" w:color="auto"/>
             </w:tcBorders>
             <w:vAlign w:val="center"/>
@@ -9529,7 +9401,7 @@
             <w:tcBorders>
               <w:top w:val="single" w:sz="4" w:space="0" w:color="auto"/>
               <w:left w:val="single" w:sz="4" w:space="0" w:color="auto"/>
-              <w:bottom w:val="single" w:sz="4" w:space="0" w:color="auto"/>
+              <w:bottom w:val="nil"/>
               <w:right w:val="single" w:sz="4" w:space="0" w:color="auto"/>
             </w:tcBorders>
             <w:vAlign w:val="center"/>
@@ -9552,7 +9424,7 @@
             <w:tcBorders>
               <w:top w:val="single" w:sz="4" w:space="0" w:color="auto"/>
               <w:left w:val="single" w:sz="4" w:space="0" w:color="auto"/>
-              <w:bottom w:val="single" w:sz="4" w:space="0" w:color="auto"/>
+              <w:bottom w:val="nil"/>
               <w:right w:val="single" w:sz="4" w:space="0" w:color="auto"/>
             </w:tcBorders>
             <w:vAlign w:val="center"/>
@@ -9575,7 +9447,7 @@
             <w:tcBorders>
               <w:top w:val="single" w:sz="4" w:space="0" w:color="auto"/>
               <w:left w:val="single" w:sz="4" w:space="0" w:color="auto"/>
-              <w:bottom w:val="single" w:sz="4" w:space="0" w:color="auto"/>
+              <w:bottom w:val="nil"/>
               <w:right w:val="single" w:sz="4" w:space="0" w:color="auto"/>
             </w:tcBorders>
             <w:vAlign w:val="center"/>
@@ -9599,7 +9471,7 @@
             <w:tcBorders>
               <w:top w:val="single" w:sz="4" w:space="0" w:color="auto"/>
               <w:left w:val="single" w:sz="4" w:space="0" w:color="auto"/>
-              <w:bottom w:val="single" w:sz="4" w:space="0" w:color="auto"/>
+              <w:bottom w:val="nil"/>
               <w:right w:val="single" w:sz="4" w:space="0" w:color="auto"/>
             </w:tcBorders>
             <w:vAlign w:val="center"/>
@@ -9623,7 +9495,7 @@
             <w:tcBorders>
               <w:top w:val="single" w:sz="4" w:space="0" w:color="auto"/>
               <w:left w:val="single" w:sz="4" w:space="0" w:color="auto"/>
-              <w:bottom w:val="single" w:sz="4" w:space="0" w:color="auto"/>
+              <w:bottom w:val="nil"/>
               <w:right w:val="single" w:sz="4" w:space="0" w:color="auto"/>
             </w:tcBorders>
             <w:vAlign w:val="center"/>
@@ -9647,7 +9519,7 @@
             <w:tcBorders>
               <w:top w:val="single" w:sz="4" w:space="0" w:color="auto"/>
               <w:left w:val="single" w:sz="4" w:space="0" w:color="auto"/>
-              <w:bottom w:val="single" w:sz="4" w:space="0" w:color="auto"/>
+              <w:bottom w:val="nil"/>
               <w:right w:val="single" w:sz="4" w:space="0" w:color="auto"/>
             </w:tcBorders>
             <w:vAlign w:val="center"/>
@@ -9671,7 +9543,7 @@
             <w:tcBorders>
               <w:top w:val="single" w:sz="4" w:space="0" w:color="auto"/>
               <w:left w:val="single" w:sz="4" w:space="0" w:color="auto"/>
-              <w:bottom w:val="single" w:sz="4" w:space="0" w:color="auto"/>
+              <w:bottom w:val="nil"/>
               <w:right w:val="single" w:sz="12" w:space="0" w:color="auto"/>
             </w:tcBorders>
             <w:vAlign w:val="center"/>
@@ -9698,7 +9570,7 @@
           <w:tcPr>
             <w:tcW w:w="370" w:type="dxa"/>
             <w:tcBorders>
-              <w:top w:val="single" w:sz="4" w:space="0" w:color="auto"/>
+              <w:top w:val="nil"/>
               <w:left w:val="single" w:sz="12" w:space="0" w:color="auto"/>
               <w:bottom w:val="single" w:sz="4" w:space="0" w:color="auto"/>
               <w:right w:val="single" w:sz="4" w:space="0" w:color="auto"/>
@@ -9722,7 +9594,7 @@
             <w:tcW w:w="1110" w:type="dxa"/>
             <w:gridSpan w:val="3"/>
             <w:tcBorders>
-              <w:top w:val="single" w:sz="4" w:space="0" w:color="auto"/>
+              <w:top w:val="nil"/>
               <w:left w:val="single" w:sz="4" w:space="0" w:color="auto"/>
               <w:bottom w:val="single" w:sz="4" w:space="0" w:color="auto"/>
               <w:right w:val="single" w:sz="4" w:space="0" w:color="auto"/>
@@ -9747,7 +9619,7 @@
             <w:tcW w:w="1688" w:type="dxa"/>
             <w:gridSpan w:val="2"/>
             <w:tcBorders>
-              <w:top w:val="single" w:sz="4" w:space="0" w:color="auto"/>
+              <w:top w:val="nil"/>
               <w:left w:val="single" w:sz="4" w:space="0" w:color="auto"/>
               <w:bottom w:val="single" w:sz="4" w:space="0" w:color="auto"/>
               <w:right w:val="single" w:sz="4" w:space="0" w:color="auto"/>
@@ -9771,7 +9643,7 @@
           <w:tcPr>
             <w:tcW w:w="1495" w:type="dxa"/>
             <w:tcBorders>
-              <w:top w:val="single" w:sz="4" w:space="0" w:color="auto"/>
+              <w:top w:val="nil"/>
               <w:left w:val="single" w:sz="4" w:space="0" w:color="auto"/>
               <w:bottom w:val="single" w:sz="4" w:space="0" w:color="auto"/>
               <w:right w:val="single" w:sz="4" w:space="0" w:color="auto"/>
@@ -9795,7 +9667,7 @@
           <w:tcPr>
             <w:tcW w:w="709" w:type="dxa"/>
             <w:tcBorders>
-              <w:top w:val="single" w:sz="4" w:space="0" w:color="auto"/>
+              <w:top w:val="nil"/>
               <w:left w:val="single" w:sz="4" w:space="0" w:color="auto"/>
               <w:bottom w:val="single" w:sz="4" w:space="0" w:color="auto"/>
               <w:right w:val="single" w:sz="4" w:space="0" w:color="auto"/>
@@ -9818,7 +9690,7 @@
           <w:tcPr>
             <w:tcW w:w="701" w:type="dxa"/>
             <w:tcBorders>
-              <w:top w:val="single" w:sz="4" w:space="0" w:color="auto"/>
+              <w:top w:val="nil"/>
               <w:left w:val="single" w:sz="4" w:space="0" w:color="auto"/>
               <w:bottom w:val="single" w:sz="4" w:space="0" w:color="auto"/>
               <w:right w:val="single" w:sz="4" w:space="0" w:color="auto"/>
@@ -9841,7 +9713,7 @@
           <w:tcPr>
             <w:tcW w:w="1874" w:type="dxa"/>
             <w:tcBorders>
-              <w:top w:val="single" w:sz="4" w:space="0" w:color="auto"/>
+              <w:top w:val="nil"/>
               <w:left w:val="single" w:sz="4" w:space="0" w:color="auto"/>
               <w:bottom w:val="single" w:sz="4" w:space="0" w:color="auto"/>
               <w:right w:val="single" w:sz="4" w:space="0" w:color="auto"/>
@@ -9865,7 +9737,7 @@
           <w:tcPr>
             <w:tcW w:w="910" w:type="dxa"/>
             <w:tcBorders>
-              <w:top w:val="single" w:sz="4" w:space="0" w:color="auto"/>
+              <w:top w:val="nil"/>
               <w:left w:val="single" w:sz="4" w:space="0" w:color="auto"/>
               <w:bottom w:val="single" w:sz="4" w:space="0" w:color="auto"/>
               <w:right w:val="single" w:sz="4" w:space="0" w:color="auto"/>
@@ -9889,7 +9761,7 @@
           <w:tcPr>
             <w:tcW w:w="602" w:type="dxa"/>
             <w:tcBorders>
-              <w:top w:val="single" w:sz="4" w:space="0" w:color="auto"/>
+              <w:top w:val="nil"/>
               <w:left w:val="single" w:sz="4" w:space="0" w:color="auto"/>
               <w:bottom w:val="single" w:sz="4" w:space="0" w:color="auto"/>
               <w:right w:val="single" w:sz="4" w:space="0" w:color="auto"/>
@@ -9913,7 +9785,7 @@
           <w:tcPr>
             <w:tcW w:w="560" w:type="dxa"/>
             <w:tcBorders>
-              <w:top w:val="single" w:sz="4" w:space="0" w:color="auto"/>
+              <w:top w:val="nil"/>
               <w:left w:val="single" w:sz="4" w:space="0" w:color="auto"/>
               <w:bottom w:val="single" w:sz="4" w:space="0" w:color="auto"/>
               <w:right w:val="single" w:sz="4" w:space="0" w:color="auto"/>
@@ -9937,7 +9809,7 @@
           <w:tcPr>
             <w:tcW w:w="560" w:type="dxa"/>
             <w:tcBorders>
-              <w:top w:val="single" w:sz="4" w:space="0" w:color="auto"/>
+              <w:top w:val="nil"/>
               <w:left w:val="single" w:sz="4" w:space="0" w:color="auto"/>
               <w:bottom w:val="single" w:sz="4" w:space="0" w:color="auto"/>
               <w:right w:val="single" w:sz="12" w:space="0" w:color="auto"/>
@@ -10158,122 +10030,7 @@
           <w:sz w:val="20"/>
           <w:szCs w:val="20"/>
         </w:rPr>
-        <w:t xml:space="preserve">地址：       </w:t>
-      </w:r>
-      <w:r>
-        <w:rPr>
-          <w:rFonts w:ascii="王漢宗中明體繁" w:eastAsia="王漢宗中明體繁" w:hAnsi="新細明體" w:hint="eastAsia"/>
-          <w:sz w:val="36"/>
-          <w:szCs w:val="36"/>
-          <w:eastAsianLayout w:id="-1208103936" w:combine="1"/>
-        </w:rPr>
-        <w:t>縣市</w:t>
-      </w:r>
-      <w:r>
-        <w:rPr>
-          <w:rFonts w:ascii="王漢宗中明體繁" w:eastAsia="王漢宗中明體繁" w:hAnsi="新細明體" w:hint="eastAsia"/>
-          <w:sz w:val="36"/>
-          <w:szCs w:val="36"/>
-        </w:rPr>
-        <w:t xml:space="preserve">     </w:t>
-      </w:r>
-      <w:r>
-        <w:rPr>
-          <w:rFonts w:ascii="王漢宗中明體繁" w:eastAsia="王漢宗中明體繁" w:hAnsi="新細明體" w:hint="eastAsia"/>
-          <w:sz w:val="36"/>
-          <w:szCs w:val="36"/>
-        </w:rPr>
-        <w:fldChar w:fldCharType="begin"/>
-      </w:r>
-      <w:r>
-        <w:rPr>
-          <w:rFonts w:ascii="王漢宗中明體繁" w:eastAsia="王漢宗中明體繁" w:hAnsi="新細明體" w:hint="eastAsia"/>
-          <w:sz w:val="36"/>
-          <w:szCs w:val="36"/>
-        </w:rPr>
-        <w:instrText>eq \o(\s\up 9(</w:instrText>
-      </w:r>
-      <w:r>
-        <w:rPr>
-          <w:rFonts w:ascii="王漢宗中明體繁" w:eastAsia="王漢宗中明體繁" w:hAnsi="新細明體" w:hint="eastAsia"/>
-          <w:sz w:val="18"/>
-          <w:szCs w:val="36"/>
-        </w:rPr>
-        <w:instrText xml:space="preserve">鄉 </w:instrText>
-      </w:r>
-      <w:r>
-        <w:rPr>
-          <w:rFonts w:ascii="王漢宗中明體繁" w:eastAsia="王漢宗中明體繁" w:hAnsi="新細明體" w:hint="eastAsia"/>
-          <w:sz w:val="36"/>
-          <w:szCs w:val="36"/>
-        </w:rPr>
-        <w:instrText>),\s\do 3(</w:instrText>
-      </w:r>
-      <w:r>
-        <w:rPr>
-          <w:rFonts w:ascii="王漢宗中明體繁" w:eastAsia="王漢宗中明體繁" w:hAnsi="新細明體" w:hint="eastAsia"/>
-          <w:sz w:val="18"/>
-          <w:szCs w:val="36"/>
-        </w:rPr>
-        <w:instrText>鎮區</w:instrText>
-      </w:r>
-      <w:r>
-        <w:rPr>
-          <w:rFonts w:ascii="王漢宗中明體繁" w:eastAsia="王漢宗中明體繁" w:hAnsi="新細明體" w:hint="eastAsia"/>
-          <w:sz w:val="36"/>
-          <w:szCs w:val="36"/>
-        </w:rPr>
-        <w:instrText>))</w:instrText>
-      </w:r>
-      <w:r>
-        <w:rPr>
-          <w:rFonts w:ascii="王漢宗中明體繁" w:eastAsia="王漢宗中明體繁" w:hAnsi="新細明體" w:hint="eastAsia"/>
-          <w:sz w:val="36"/>
-          <w:szCs w:val="36"/>
-        </w:rPr>
-        <w:fldChar w:fldCharType="end"/>
-      </w:r>
-      <w:r>
-        <w:rPr>
-          <w:rFonts w:ascii="王漢宗中明體繁" w:eastAsia="王漢宗中明體繁" w:hAnsi="新細明體" w:hint="eastAsia"/>
-          <w:sz w:val="36"/>
-          <w:szCs w:val="36"/>
-        </w:rPr>
-        <w:t xml:space="preserve">      </w:t>
-      </w:r>
-      <w:r>
-        <w:rPr>
-          <w:rFonts w:ascii="王漢宗中明體繁" w:eastAsia="王漢宗中明體繁" w:hAnsi="新細明體" w:hint="eastAsia"/>
-          <w:sz w:val="36"/>
-          <w:szCs w:val="36"/>
-          <w:eastAsianLayout w:id="-1208103424" w:combine="1"/>
-        </w:rPr>
-        <w:t>村里</w:t>
-      </w:r>
-      <w:r>
-        <w:rPr>
-          <w:rFonts w:ascii="王漢宗中明體繁" w:eastAsia="王漢宗中明體繁" w:hAnsi="新細明體" w:hint="eastAsia"/>
-          <w:sz w:val="36"/>
-          <w:szCs w:val="36"/>
-        </w:rPr>
-        <w:t xml:space="preserve">      </w:t>
-      </w:r>
-      <w:r>
-        <w:rPr>
-          <w:rFonts w:ascii="王漢宗中明體繁" w:eastAsia="王漢宗中明體繁" w:hAnsi="新細明體" w:hint="eastAsia"/>
-          <w:sz w:val="36"/>
-          <w:szCs w:val="36"/>
-          <w:eastAsianLayout w:id="-1208103423" w:combine="1"/>
-        </w:rPr>
-        <w:t>街路</w:t>
-      </w:r>
-      <w:r>
-        <w:rPr>
-          <w:rFonts w:ascii="王漢宗中明體繁" w:eastAsia="王漢宗中明體繁" w:hAnsi="新細明體" w:hint="eastAsia"/>
-          <w:sz w:val="16"/>
-          <w:szCs w:val="16"/>
-        </w:rPr>
-        <w:t xml:space="preserve"> </w:t>
+        <w:t xml:space="preserve">地址：      </w:t>
       </w:r>
     </w:p>
     <w:p>
@@ -10356,7 +10113,7 @@
                               <w:tblLook w:val="01E0" w:firstRow="1" w:lastRow="1" w:firstColumn="1" w:lastColumn="1" w:noHBand="0" w:noVBand="0"/>
                             </w:tblPr>
                             <w:tblGrid>
-                              <w:gridCol w:w="2061"/>
+                              <w:gridCol w:w="2046"/>
                             </w:tblGrid>
                             <w:tr>
                               <w:trPr>
@@ -10399,7 +10156,7 @@
           </mc:Choice>
           <mc:Fallback>
             <w:pict>
-              <v:shape w14:anchorId="0658C3CE" id="Text Box 16" o:spid="_x0000_s1031" type="#_x0000_t202" style="position:absolute;margin-left:1in;margin-top:17.45pt;width:118.95pt;height:29.9pt;z-index:251662336;visibility:visible;mso-wrap-style:square;mso-width-percent:0;mso-height-percent:0;mso-wrap-distance-left:9pt;mso-wrap-distance-top:0;mso-wrap-distance-right:9pt;mso-wrap-distance-bottom:0;mso-position-horizontal:absolute;mso-position-horizontal-relative:text;mso-position-vertical:absolute;mso-position-vertical-relative:text;mso-width-percent:0;mso-height-percent:0;mso-width-relative:page;mso-height-relative:page;v-text-anchor:top" o:gfxdata="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" stroked="f">
+              <v:shape w14:anchorId="0658C3CE" id="Text Box 16" o:spid="_x0000_s1031" type="#_x0000_t202" style="position:absolute;margin-left:1in;margin-top:17.45pt;width:118.95pt;height:29.9pt;z-index:251662336;visibility:visible;mso-wrap-style:square;mso-width-percent:0;mso-height-percent:0;mso-wrap-distance-left:9pt;mso-wrap-distance-top:0;mso-wrap-distance-right:9pt;mso-wrap-distance-bottom:0;mso-position-horizontal:absolute;mso-position-horizontal-relative:text;mso-position-vertical:absolute;mso-position-vertical-relative:text;mso-width-percent:0;mso-height-percent:0;mso-width-relative:page;mso-height-relative:page;v-text-anchor:top" o:gfxdata="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" stroked="f">
                 <v:textbox>
                   <w:txbxContent>
                     <w:tbl>
@@ -10415,7 +10172,7 @@
                         <w:tblLook w:val="01E0" w:firstRow="1" w:lastRow="1" w:firstColumn="1" w:lastColumn="1" w:noHBand="0" w:noVBand="0"/>
                       </w:tblPr>
                       <w:tblGrid>
-                        <w:gridCol w:w="2061"/>
+                        <w:gridCol w:w="2046"/>
                       </w:tblGrid>
                       <w:tr>
                         <w:trPr>
@@ -10479,32 +10236,7 @@
           <w:sz w:val="16"/>
           <w:szCs w:val="16"/>
         </w:rPr>
-        <w:t xml:space="preserve">營利事業統一編號：                                                             </w:t>
-      </w:r>
-      <w:r>
-        <w:rPr>
-          <w:rFonts w:ascii="王漢宗中明體繁" w:eastAsia="王漢宗中明體繁" w:hAnsi="新細明體" w:hint="eastAsia"/>
-          <w:sz w:val="20"/>
-          <w:szCs w:val="20"/>
-        </w:rPr>
-        <w:t xml:space="preserve">段        巷      弄        號        </w:t>
-      </w:r>
-      <w:r>
-        <w:rPr>
-          <w:rFonts w:ascii="王漢宗中明體繁" w:eastAsia="王漢宗中明體繁" w:hAnsi="新細明體" w:hint="eastAsia"/>
-          <w:sz w:val="36"/>
-          <w:szCs w:val="36"/>
-          <w:eastAsianLayout w:id="-1208102400" w:combine="1"/>
-        </w:rPr>
-        <w:t>樓室</w:t>
-      </w:r>
-      <w:r>
-        <w:rPr>
-          <w:rFonts w:ascii="王漢宗中明體繁" w:eastAsia="王漢宗中明體繁" w:hAnsi="新細明體" w:hint="eastAsia"/>
-          <w:sz w:val="36"/>
-          <w:szCs w:val="36"/>
-        </w:rPr>
-        <w:t xml:space="preserve"> </w:t>
+        <w:t xml:space="preserve">營利事業統一編號：                                                   </w:t>
       </w:r>
     </w:p>
     <w:p>
@@ -10737,18 +10469,18 @@
               <w:snapToGrid w:val="0"/>
               <w:spacing w:line="0" w:lineRule="atLeast"/>
               <w:rPr>
-                <w:rFonts w:ascii="王漢宗中明體繁" w:eastAsia="王漢宗中明體繁" w:hint="eastAsia"/>
-                <w:sz w:val="16"/>
-                <w:szCs w:val="16"/>
-              </w:rPr>
-            </w:pPr>
-            <w:r>
-              <w:rPr>
-                <w:rFonts w:ascii="王漢宗中明體繁" w:eastAsia="王漢宗中明體繁" w:hint="eastAsia"/>
-                <w:sz w:val="16"/>
-                <w:szCs w:val="16"/>
-              </w:rPr>
-              <w:t>財團法人中華民國</w:t>
+                <w:rFonts w:ascii="王漢宗中明體繁" w:eastAsia="王漢宗中明體繁"/>
+                <w:sz w:val="18"/>
+                <w:szCs w:val="16"/>
+              </w:rPr>
+            </w:pPr>
+            <w:r>
+              <w:rPr>
+                <w:rFonts w:ascii="王漢宗中明體繁" w:eastAsia="王漢宗中明體繁" w:hint="eastAsia"/>
+                <w:sz w:val="18"/>
+                <w:szCs w:val="16"/>
+              </w:rPr>
+              <w:t>台灣萊札普股份</w:t>
             </w:r>
           </w:p>
           <w:p>
@@ -10758,15 +10490,17 @@
               <w:spacing w:line="0" w:lineRule="atLeast"/>
               <w:rPr>
                 <w:rFonts w:ascii="王漢宗中明體繁" w:eastAsia="王漢宗中明體繁" w:hint="eastAsia"/>
-              </w:rPr>
-            </w:pPr>
-            <w:r>
-              <w:rPr>
-                <w:rFonts w:ascii="王漢宗中明體繁" w:eastAsia="王漢宗中明體繁" w:hint="eastAsia"/>
-                <w:sz w:val="16"/>
-                <w:szCs w:val="16"/>
-              </w:rPr>
-              <w:t>對外貿易發展協會</w:t>
+                <w:sz w:val="16"/>
+                <w:szCs w:val="16"/>
+              </w:rPr>
+            </w:pPr>
+            <w:r>
+              <w:rPr>
+                <w:rFonts w:ascii="王漢宗中明體繁" w:eastAsia="王漢宗中明體繁" w:hint="eastAsia"/>
+                <w:sz w:val="18"/>
+                <w:szCs w:val="16"/>
+              </w:rPr>
+              <w:t>有限公司</w:t>
             </w:r>
           </w:p>
         </w:tc>
@@ -10851,15 +10585,17 @@
               <w:spacing w:line="0" w:lineRule="atLeast"/>
               <w:rPr>
                 <w:rFonts w:ascii="王漢宗中明體繁" w:eastAsia="王漢宗中明體繁" w:hint="eastAsia"/>
-              </w:rPr>
-            </w:pPr>
-            <w:r>
-              <w:rPr>
-                <w:rFonts w:ascii="王漢宗中明體繁" w:eastAsia="王漢宗中明體繁" w:hint="eastAsia"/>
-                <w:sz w:val="20"/>
-                <w:szCs w:val="20"/>
-              </w:rPr>
-              <w:t>03702716</w:t>
+                <w:sz w:val="20"/>
+                <w:szCs w:val="20"/>
+              </w:rPr>
+            </w:pPr>
+            <w:r>
+              <w:rPr>
+                <w:rFonts w:ascii="王漢宗中明體繁" w:eastAsia="王漢宗中明體繁" w:hint="eastAsia"/>
+                <w:sz w:val="20"/>
+                <w:szCs w:val="20"/>
+              </w:rPr>
+              <w:t>83500950</w:t>
             </w:r>
           </w:p>
         </w:tc>
@@ -10942,18 +10678,18 @@
               <w:snapToGrid w:val="0"/>
               <w:spacing w:line="0" w:lineRule="atLeast"/>
               <w:rPr>
-                <w:rFonts w:ascii="王漢宗中明體繁" w:eastAsia="王漢宗中明體繁" w:hint="eastAsia"/>
-                <w:sz w:val="16"/>
-                <w:szCs w:val="16"/>
-              </w:rPr>
-            </w:pPr>
-            <w:r>
-              <w:rPr>
-                <w:rFonts w:ascii="王漢宗中明體繁" w:eastAsia="王漢宗中明體繁" w:hint="eastAsia"/>
-                <w:sz w:val="16"/>
-                <w:szCs w:val="16"/>
-              </w:rPr>
-              <w:t>臺北市信義區基隆路</w:t>
+                <w:rFonts w:ascii="王漢宗中明體繁" w:eastAsia="王漢宗中明體繁"/>
+                <w:sz w:val="16"/>
+                <w:szCs w:val="16"/>
+              </w:rPr>
+            </w:pPr>
+            <w:r>
+              <w:rPr>
+                <w:rFonts w:ascii="王漢宗中明體繁" w:eastAsia="王漢宗中明體繁" w:hint="eastAsia"/>
+                <w:sz w:val="16"/>
+                <w:szCs w:val="16"/>
+              </w:rPr>
+              <w:t>台北市中山區南京東路</w:t>
             </w:r>
           </w:p>
           <w:p>
@@ -10963,15 +10699,49 @@
               <w:spacing w:line="0" w:lineRule="atLeast"/>
               <w:rPr>
                 <w:rFonts w:ascii="王漢宗中明體繁" w:eastAsia="王漢宗中明體繁" w:hint="eastAsia"/>
-              </w:rPr>
-            </w:pPr>
-            <w:r>
-              <w:rPr>
-                <w:rFonts w:ascii="王漢宗中明體繁" w:eastAsia="王漢宗中明體繁" w:hint="eastAsia"/>
-                <w:sz w:val="16"/>
-                <w:szCs w:val="16"/>
-              </w:rPr>
-              <w:t>一段333號6樓</w:t>
+                <w:sz w:val="16"/>
+                <w:szCs w:val="16"/>
+              </w:rPr>
+            </w:pPr>
+            <w:r>
+              <w:rPr>
+                <w:rFonts w:ascii="王漢宗中明體繁" w:eastAsia="王漢宗中明體繁" w:hint="eastAsia"/>
+                <w:sz w:val="16"/>
+                <w:szCs w:val="16"/>
+              </w:rPr>
+              <w:t xml:space="preserve">一段 </w:t>
+            </w:r>
+            <w:r>
+              <w:rPr>
+                <w:rFonts w:ascii="王漢宗中明體繁" w:eastAsia="王漢宗中明體繁"/>
+                <w:sz w:val="16"/>
+                <w:szCs w:val="16"/>
+              </w:rPr>
+              <w:t xml:space="preserve">86 </w:t>
+            </w:r>
+            <w:r>
+              <w:rPr>
+                <w:rFonts w:ascii="王漢宗中明體繁" w:eastAsia="王漢宗中明體繁" w:hint="eastAsia"/>
+                <w:sz w:val="16"/>
+                <w:szCs w:val="16"/>
+              </w:rPr>
+              <w:t xml:space="preserve">號 </w:t>
+            </w:r>
+            <w:r>
+              <w:rPr>
+                <w:rFonts w:ascii="王漢宗中明體繁" w:eastAsia="王漢宗中明體繁"/>
+                <w:sz w:val="16"/>
+                <w:szCs w:val="16"/>
+              </w:rPr>
+              <w:t xml:space="preserve">5 </w:t>
+            </w:r>
+            <w:r>
+              <w:rPr>
+                <w:rFonts w:ascii="王漢宗中明體繁" w:eastAsia="王漢宗中明體繁" w:hint="eastAsia"/>
+                <w:sz w:val="16"/>
+                <w:szCs w:val="16"/>
+              </w:rPr>
+              <w:t>樓</w:t>
             </w:r>
           </w:p>
         </w:tc>
@@ -11265,7 +11035,7 @@
                     </wp:anchor>
                   </w:drawing>
                 </mc:Choice>
-                <mc:Fallback>
+                <mc:Fallback xmlns:w16="http://schemas.microsoft.com/office/word/2018/wordml" xmlns:w16cid="http://schemas.microsoft.com/office/word/2016/wordml/cid" xmlns:w16cex="http://schemas.microsoft.com/office/word/2018/wordml/cex" xmlns:am3d="http://schemas.microsoft.com/office/drawing/2017/model3d" xmlns:aink="http://schemas.microsoft.com/office/drawing/2016/ink" xmlns:cx8="http://schemas.microsoft.com/office/drawing/2016/5/14/chartex" xmlns:cx7="http://schemas.microsoft.com/office/drawing/2016/5/13/chartex" xmlns:cx6="http://schemas.microsoft.com/office/drawing/2016/5/12/chartex" xmlns:cx5="http://schemas.microsoft.com/office/drawing/2016/5/11/chartex" xmlns:cx4="http://schemas.microsoft.com/office/drawing/2016/5/10/chartex" xmlns:cx3="http://schemas.microsoft.com/office/drawing/2016/5/9/chartex" xmlns:cx2="http://schemas.microsoft.com/office/drawing/2015/10/21/chartex">
                   <w:pict>
                     <v:shape w14:anchorId="7468DAE7" id="Text Box 18" o:spid="_x0000_s1032" type="#_x0000_t202" style="position:absolute;left:0;text-align:left;margin-left:83.8pt;margin-top:-3.2pt;width:23.95pt;height:187.5pt;z-index:251666432;visibility:visible;mso-wrap-style:square;mso-width-percent:0;mso-height-percent:0;mso-wrap-distance-left:9pt;mso-wrap-distance-top:0;mso-wrap-distance-right:9pt;mso-wrap-distance-bottom:0;mso-position-horizontal:absolute;mso-position-horizontal-relative:text;mso-position-vertical:absolute;mso-position-vertical-relative:text;mso-width-percent:0;mso-height-percent:0;mso-width-relative:page;mso-height-relative:page;v-text-anchor:top" o:gfxdata="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" stroked="f">
                       <v:textbox style="layout-flow:vertical-ideographic">
@@ -12474,29 +12244,21 @@
             <w:tcBorders>
               <w:top w:val="single" w:sz="4" w:space="0" w:color="auto"/>
               <w:left w:val="single" w:sz="12" w:space="0" w:color="auto"/>
-              <w:bottom w:val="single" w:sz="4" w:space="0" w:color="auto"/>
-              <w:right w:val="single" w:sz="4" w:space="0" w:color="auto"/>
-            </w:tcBorders>
-            <w:vAlign w:val="center"/>
-          </w:tcPr>
-          <w:p>
-            <w:pPr>
-              <w:adjustRightInd w:val="0"/>
-              <w:snapToGrid w:val="0"/>
-              <w:rPr>
-                <w:rFonts w:ascii="王漢宗中明體繁" w:eastAsia="王漢宗中明體繁" w:hint="eastAsia"/>
-                <w:sz w:val="20"/>
-                <w:szCs w:val="20"/>
-              </w:rPr>
-            </w:pPr>
-            <w:r>
-              <w:rPr>
-                <w:rFonts w:ascii="王漢宗中明體繁" w:eastAsia="王漢宗中明體繁" w:hint="eastAsia"/>
-                <w:sz w:val="20"/>
-                <w:szCs w:val="20"/>
-              </w:rPr>
-              <w:t>二</w:t>
-            </w:r>
+              <w:bottom w:val="nil"/>
+              <w:right w:val="single" w:sz="4" w:space="0" w:color="auto"/>
+            </w:tcBorders>
+            <w:vAlign w:val="center"/>
+          </w:tcPr>
+          <w:p>
+            <w:pPr>
+              <w:adjustRightInd w:val="0"/>
+              <w:snapToGrid w:val="0"/>
+              <w:rPr>
+                <w:rFonts w:ascii="王漢宗中明體繁" w:eastAsia="王漢宗中明體繁" w:hint="eastAsia"/>
+                <w:sz w:val="20"/>
+                <w:szCs w:val="20"/>
+              </w:rPr>
+            </w:pPr>
           </w:p>
         </w:tc>
         <w:tc>
@@ -12506,7 +12268,7 @@
             <w:tcBorders>
               <w:top w:val="single" w:sz="4" w:space="0" w:color="auto"/>
               <w:left w:val="single" w:sz="4" w:space="0" w:color="auto"/>
-              <w:bottom w:val="single" w:sz="4" w:space="0" w:color="auto"/>
+              <w:bottom w:val="nil"/>
               <w:right w:val="single" w:sz="4" w:space="0" w:color="auto"/>
             </w:tcBorders>
             <w:vAlign w:val="center"/>
@@ -12531,7 +12293,7 @@
             <w:tcBorders>
               <w:top w:val="single" w:sz="4" w:space="0" w:color="auto"/>
               <w:left w:val="single" w:sz="4" w:space="0" w:color="auto"/>
-              <w:bottom w:val="single" w:sz="4" w:space="0" w:color="auto"/>
+              <w:bottom w:val="nil"/>
               <w:right w:val="single" w:sz="4" w:space="0" w:color="auto"/>
             </w:tcBorders>
             <w:vAlign w:val="center"/>
@@ -12555,7 +12317,7 @@
             <w:tcBorders>
               <w:top w:val="single" w:sz="4" w:space="0" w:color="auto"/>
               <w:left w:val="single" w:sz="4" w:space="0" w:color="auto"/>
-              <w:bottom w:val="single" w:sz="4" w:space="0" w:color="auto"/>
+              <w:bottom w:val="nil"/>
               <w:right w:val="single" w:sz="4" w:space="0" w:color="auto"/>
             </w:tcBorders>
             <w:vAlign w:val="center"/>
@@ -12579,7 +12341,7 @@
             <w:tcBorders>
               <w:top w:val="single" w:sz="4" w:space="0" w:color="auto"/>
               <w:left w:val="single" w:sz="4" w:space="0" w:color="auto"/>
-              <w:bottom w:val="single" w:sz="4" w:space="0" w:color="auto"/>
+              <w:bottom w:val="nil"/>
               <w:right w:val="single" w:sz="4" w:space="0" w:color="auto"/>
             </w:tcBorders>
             <w:vAlign w:val="center"/>
@@ -12602,7 +12364,7 @@
             <w:tcBorders>
               <w:top w:val="single" w:sz="4" w:space="0" w:color="auto"/>
               <w:left w:val="single" w:sz="4" w:space="0" w:color="auto"/>
-              <w:bottom w:val="single" w:sz="4" w:space="0" w:color="auto"/>
+              <w:bottom w:val="nil"/>
               <w:right w:val="single" w:sz="4" w:space="0" w:color="auto"/>
             </w:tcBorders>
             <w:vAlign w:val="center"/>
@@ -12625,7 +12387,7 @@
             <w:tcBorders>
               <w:top w:val="single" w:sz="4" w:space="0" w:color="auto"/>
               <w:left w:val="single" w:sz="4" w:space="0" w:color="auto"/>
-              <w:bottom w:val="single" w:sz="4" w:space="0" w:color="auto"/>
+              <w:bottom w:val="nil"/>
               <w:right w:val="single" w:sz="4" w:space="0" w:color="auto"/>
             </w:tcBorders>
             <w:vAlign w:val="center"/>
@@ -12649,7 +12411,7 @@
             <w:tcBorders>
               <w:top w:val="single" w:sz="4" w:space="0" w:color="auto"/>
               <w:left w:val="single" w:sz="4" w:space="0" w:color="auto"/>
-              <w:bottom w:val="single" w:sz="4" w:space="0" w:color="auto"/>
+              <w:bottom w:val="nil"/>
               <w:right w:val="single" w:sz="4" w:space="0" w:color="auto"/>
             </w:tcBorders>
             <w:vAlign w:val="center"/>
@@ -12673,30 +12435,22 @@
             <w:tcBorders>
               <w:top w:val="single" w:sz="4" w:space="0" w:color="auto"/>
               <w:left w:val="single" w:sz="4" w:space="0" w:color="auto"/>
-              <w:bottom w:val="single" w:sz="4" w:space="0" w:color="auto"/>
-              <w:right w:val="single" w:sz="4" w:space="0" w:color="auto"/>
-            </w:tcBorders>
-            <w:vAlign w:val="center"/>
-          </w:tcPr>
-          <w:p>
-            <w:pPr>
-              <w:adjustRightInd w:val="0"/>
-              <w:snapToGrid w:val="0"/>
-              <w:jc w:val="center"/>
-              <w:rPr>
-                <w:rFonts w:ascii="王漢宗中明體繁" w:eastAsia="王漢宗中明體繁" w:hint="eastAsia"/>
-                <w:sz w:val="20"/>
-                <w:szCs w:val="20"/>
-              </w:rPr>
-            </w:pPr>
-            <w:r>
-              <w:rPr>
-                <w:rFonts w:ascii="王漢宗中明體繁" w:eastAsia="王漢宗中明體繁" w:hint="eastAsia"/>
-                <w:sz w:val="20"/>
-                <w:szCs w:val="20"/>
-              </w:rPr>
-              <w:t>V</w:t>
-            </w:r>
+              <w:bottom w:val="nil"/>
+              <w:right w:val="single" w:sz="4" w:space="0" w:color="auto"/>
+            </w:tcBorders>
+            <w:vAlign w:val="center"/>
+          </w:tcPr>
+          <w:p>
+            <w:pPr>
+              <w:adjustRightInd w:val="0"/>
+              <w:snapToGrid w:val="0"/>
+              <w:jc w:val="center"/>
+              <w:rPr>
+                <w:rFonts w:ascii="王漢宗中明體繁" w:eastAsia="王漢宗中明體繁" w:hint="eastAsia"/>
+                <w:sz w:val="20"/>
+                <w:szCs w:val="20"/>
+              </w:rPr>
+            </w:pPr>
           </w:p>
         </w:tc>
         <w:tc>
@@ -12705,7 +12459,7 @@
             <w:tcBorders>
               <w:top w:val="single" w:sz="4" w:space="0" w:color="auto"/>
               <w:left w:val="single" w:sz="4" w:space="0" w:color="auto"/>
-              <w:bottom w:val="single" w:sz="4" w:space="0" w:color="auto"/>
+              <w:bottom w:val="nil"/>
               <w:right w:val="single" w:sz="4" w:space="0" w:color="auto"/>
             </w:tcBorders>
             <w:vAlign w:val="center"/>
@@ -12729,7 +12483,7 @@
             <w:tcBorders>
               <w:top w:val="single" w:sz="4" w:space="0" w:color="auto"/>
               <w:left w:val="single" w:sz="4" w:space="0" w:color="auto"/>
-              <w:bottom w:val="single" w:sz="4" w:space="0" w:color="auto"/>
+              <w:bottom w:val="nil"/>
               <w:right w:val="single" w:sz="12" w:space="0" w:color="auto"/>
             </w:tcBorders>
             <w:vAlign w:val="center"/>
@@ -12756,7 +12510,7 @@
           <w:tcPr>
             <w:tcW w:w="370" w:type="dxa"/>
             <w:tcBorders>
-              <w:top w:val="single" w:sz="4" w:space="0" w:color="auto"/>
+              <w:top w:val="nil"/>
               <w:left w:val="single" w:sz="12" w:space="0" w:color="auto"/>
               <w:bottom w:val="single" w:sz="4" w:space="0" w:color="auto"/>
               <w:right w:val="single" w:sz="4" w:space="0" w:color="auto"/>
@@ -12773,14 +12527,6 @@
                 <w:szCs w:val="20"/>
               </w:rPr>
             </w:pPr>
-            <w:r>
-              <w:rPr>
-                <w:rFonts w:ascii="王漢宗中明體繁" w:eastAsia="王漢宗中明體繁" w:hint="eastAsia"/>
-                <w:sz w:val="20"/>
-                <w:szCs w:val="20"/>
-              </w:rPr>
-              <w:t>二</w:t>
-            </w:r>
           </w:p>
         </w:tc>
         <w:tc>
@@ -12788,7 +12534,7 @@
             <w:tcW w:w="1110" w:type="dxa"/>
             <w:gridSpan w:val="3"/>
             <w:tcBorders>
-              <w:top w:val="single" w:sz="4" w:space="0" w:color="auto"/>
+              <w:top w:val="nil"/>
               <w:left w:val="single" w:sz="4" w:space="0" w:color="auto"/>
               <w:bottom w:val="single" w:sz="4" w:space="0" w:color="auto"/>
               <w:right w:val="single" w:sz="4" w:space="0" w:color="auto"/>
@@ -12813,7 +12559,7 @@
             <w:tcW w:w="1688" w:type="dxa"/>
             <w:gridSpan w:val="2"/>
             <w:tcBorders>
-              <w:top w:val="single" w:sz="4" w:space="0" w:color="auto"/>
+              <w:top w:val="nil"/>
               <w:left w:val="single" w:sz="4" w:space="0" w:color="auto"/>
               <w:bottom w:val="single" w:sz="4" w:space="0" w:color="auto"/>
               <w:right w:val="single" w:sz="4" w:space="0" w:color="auto"/>
@@ -12837,7 +12583,7 @@
           <w:tcPr>
             <w:tcW w:w="1495" w:type="dxa"/>
             <w:tcBorders>
-              <w:top w:val="single" w:sz="4" w:space="0" w:color="auto"/>
+              <w:top w:val="nil"/>
               <w:left w:val="single" w:sz="4" w:space="0" w:color="auto"/>
               <w:bottom w:val="single" w:sz="4" w:space="0" w:color="auto"/>
               <w:right w:val="single" w:sz="4" w:space="0" w:color="auto"/>
@@ -12861,7 +12607,7 @@
           <w:tcPr>
             <w:tcW w:w="709" w:type="dxa"/>
             <w:tcBorders>
-              <w:top w:val="single" w:sz="4" w:space="0" w:color="auto"/>
+              <w:top w:val="nil"/>
               <w:left w:val="single" w:sz="4" w:space="0" w:color="auto"/>
               <w:bottom w:val="single" w:sz="4" w:space="0" w:color="auto"/>
               <w:right w:val="single" w:sz="4" w:space="0" w:color="auto"/>
@@ -12884,7 +12630,7 @@
           <w:tcPr>
             <w:tcW w:w="701" w:type="dxa"/>
             <w:tcBorders>
-              <w:top w:val="single" w:sz="4" w:space="0" w:color="auto"/>
+              <w:top w:val="nil"/>
               <w:left w:val="single" w:sz="4" w:space="0" w:color="auto"/>
               <w:bottom w:val="single" w:sz="4" w:space="0" w:color="auto"/>
               <w:right w:val="single" w:sz="4" w:space="0" w:color="auto"/>
@@ -12907,7 +12653,7 @@
           <w:tcPr>
             <w:tcW w:w="1874" w:type="dxa"/>
             <w:tcBorders>
-              <w:top w:val="single" w:sz="4" w:space="0" w:color="auto"/>
+              <w:top w:val="nil"/>
               <w:left w:val="single" w:sz="4" w:space="0" w:color="auto"/>
               <w:bottom w:val="single" w:sz="4" w:space="0" w:color="auto"/>
               <w:right w:val="single" w:sz="4" w:space="0" w:color="auto"/>
@@ -12931,7 +12677,7 @@
           <w:tcPr>
             <w:tcW w:w="910" w:type="dxa"/>
             <w:tcBorders>
-              <w:top w:val="single" w:sz="4" w:space="0" w:color="auto"/>
+              <w:top w:val="nil"/>
               <w:left w:val="single" w:sz="4" w:space="0" w:color="auto"/>
               <w:bottom w:val="single" w:sz="4" w:space="0" w:color="auto"/>
               <w:right w:val="single" w:sz="4" w:space="0" w:color="auto"/>
@@ -12955,7 +12701,7 @@
           <w:tcPr>
             <w:tcW w:w="602" w:type="dxa"/>
             <w:tcBorders>
-              <w:top w:val="single" w:sz="4" w:space="0" w:color="auto"/>
+              <w:top w:val="nil"/>
               <w:left w:val="single" w:sz="4" w:space="0" w:color="auto"/>
               <w:bottom w:val="single" w:sz="4" w:space="0" w:color="auto"/>
               <w:right w:val="single" w:sz="4" w:space="0" w:color="auto"/>
@@ -12979,7 +12725,7 @@
           <w:tcPr>
             <w:tcW w:w="560" w:type="dxa"/>
             <w:tcBorders>
-              <w:top w:val="single" w:sz="4" w:space="0" w:color="auto"/>
+              <w:top w:val="nil"/>
               <w:left w:val="single" w:sz="4" w:space="0" w:color="auto"/>
               <w:bottom w:val="single" w:sz="4" w:space="0" w:color="auto"/>
               <w:right w:val="single" w:sz="4" w:space="0" w:color="auto"/>
@@ -13003,7 +12749,7 @@
           <w:tcPr>
             <w:tcW w:w="560" w:type="dxa"/>
             <w:tcBorders>
-              <w:top w:val="single" w:sz="4" w:space="0" w:color="auto"/>
+              <w:top w:val="nil"/>
               <w:left w:val="single" w:sz="4" w:space="0" w:color="auto"/>
               <w:bottom w:val="single" w:sz="4" w:space="0" w:color="auto"/>
               <w:right w:val="single" w:sz="12" w:space="0" w:color="auto"/>
@@ -13034,7 +12780,7 @@
             <w:tcBorders>
               <w:top w:val="single" w:sz="4" w:space="0" w:color="auto"/>
               <w:left w:val="single" w:sz="12" w:space="0" w:color="auto"/>
-              <w:bottom w:val="single" w:sz="4" w:space="0" w:color="auto"/>
+              <w:bottom w:val="nil"/>
               <w:right w:val="single" w:sz="4" w:space="0" w:color="auto"/>
             </w:tcBorders>
             <w:vAlign w:val="center"/>
@@ -13058,7 +12804,7 @@
             <w:tcBorders>
               <w:top w:val="single" w:sz="4" w:space="0" w:color="auto"/>
               <w:left w:val="single" w:sz="4" w:space="0" w:color="auto"/>
-              <w:bottom w:val="single" w:sz="4" w:space="0" w:color="auto"/>
+              <w:bottom w:val="nil"/>
               <w:right w:val="single" w:sz="4" w:space="0" w:color="auto"/>
             </w:tcBorders>
             <w:vAlign w:val="center"/>
@@ -13083,7 +12829,7 @@
             <w:tcBorders>
               <w:top w:val="single" w:sz="4" w:space="0" w:color="auto"/>
               <w:left w:val="single" w:sz="4" w:space="0" w:color="auto"/>
-              <w:bottom w:val="single" w:sz="4" w:space="0" w:color="auto"/>
+              <w:bottom w:val="nil"/>
               <w:right w:val="single" w:sz="4" w:space="0" w:color="auto"/>
             </w:tcBorders>
             <w:vAlign w:val="center"/>
@@ -13107,7 +12853,7 @@
             <w:tcBorders>
               <w:top w:val="single" w:sz="4" w:space="0" w:color="auto"/>
               <w:left w:val="single" w:sz="4" w:space="0" w:color="auto"/>
-              <w:bottom w:val="single" w:sz="4" w:space="0" w:color="auto"/>
+              <w:bottom w:val="nil"/>
               <w:right w:val="single" w:sz="4" w:space="0" w:color="auto"/>
             </w:tcBorders>
             <w:vAlign w:val="center"/>
@@ -13131,7 +12877,7 @@
             <w:tcBorders>
               <w:top w:val="single" w:sz="4" w:space="0" w:color="auto"/>
               <w:left w:val="single" w:sz="4" w:space="0" w:color="auto"/>
-              <w:bottom w:val="single" w:sz="4" w:space="0" w:color="auto"/>
+              <w:bottom w:val="nil"/>
               <w:right w:val="single" w:sz="4" w:space="0" w:color="auto"/>
             </w:tcBorders>
             <w:vAlign w:val="center"/>
@@ -13154,7 +12900,7 @@
             <w:tcBorders>
               <w:top w:val="single" w:sz="4" w:space="0" w:color="auto"/>
               <w:left w:val="single" w:sz="4" w:space="0" w:color="auto"/>
-              <w:bottom w:val="single" w:sz="4" w:space="0" w:color="auto"/>
+              <w:bottom w:val="nil"/>
               <w:right w:val="single" w:sz="4" w:space="0" w:color="auto"/>
             </w:tcBorders>
             <w:vAlign w:val="center"/>
@@ -13177,7 +12923,7 @@
             <w:tcBorders>
               <w:top w:val="single" w:sz="4" w:space="0" w:color="auto"/>
               <w:left w:val="single" w:sz="4" w:space="0" w:color="auto"/>
-              <w:bottom w:val="single" w:sz="4" w:space="0" w:color="auto"/>
+              <w:bottom w:val="nil"/>
               <w:right w:val="single" w:sz="4" w:space="0" w:color="auto"/>
             </w:tcBorders>
             <w:vAlign w:val="center"/>
@@ -13201,7 +12947,7 @@
             <w:tcBorders>
               <w:top w:val="single" w:sz="4" w:space="0" w:color="auto"/>
               <w:left w:val="single" w:sz="4" w:space="0" w:color="auto"/>
-              <w:bottom w:val="single" w:sz="4" w:space="0" w:color="auto"/>
+              <w:bottom w:val="nil"/>
               <w:right w:val="single" w:sz="4" w:space="0" w:color="auto"/>
             </w:tcBorders>
             <w:vAlign w:val="center"/>
@@ -13225,7 +12971,7 @@
             <w:tcBorders>
               <w:top w:val="single" w:sz="4" w:space="0" w:color="auto"/>
               <w:left w:val="single" w:sz="4" w:space="0" w:color="auto"/>
-              <w:bottom w:val="single" w:sz="4" w:space="0" w:color="auto"/>
+              <w:bottom w:val="nil"/>
               <w:right w:val="single" w:sz="4" w:space="0" w:color="auto"/>
             </w:tcBorders>
             <w:vAlign w:val="center"/>
@@ -13249,7 +12995,7 @@
             <w:tcBorders>
               <w:top w:val="single" w:sz="4" w:space="0" w:color="auto"/>
               <w:left w:val="single" w:sz="4" w:space="0" w:color="auto"/>
-              <w:bottom w:val="single" w:sz="4" w:space="0" w:color="auto"/>
+              <w:bottom w:val="nil"/>
               <w:right w:val="single" w:sz="4" w:space="0" w:color="auto"/>
             </w:tcBorders>
             <w:vAlign w:val="center"/>
@@ -13273,7 +13019,7 @@
             <w:tcBorders>
               <w:top w:val="single" w:sz="4" w:space="0" w:color="auto"/>
               <w:left w:val="single" w:sz="4" w:space="0" w:color="auto"/>
-              <w:bottom w:val="single" w:sz="4" w:space="0" w:color="auto"/>
+              <w:bottom w:val="nil"/>
               <w:right w:val="single" w:sz="12" w:space="0" w:color="auto"/>
             </w:tcBorders>
             <w:vAlign w:val="center"/>
@@ -13300,7 +13046,7 @@
           <w:tcPr>
             <w:tcW w:w="370" w:type="dxa"/>
             <w:tcBorders>
-              <w:top w:val="single" w:sz="4" w:space="0" w:color="auto"/>
+              <w:top w:val="nil"/>
               <w:left w:val="single" w:sz="12" w:space="0" w:color="auto"/>
               <w:bottom w:val="single" w:sz="4" w:space="0" w:color="auto"/>
               <w:right w:val="single" w:sz="4" w:space="0" w:color="auto"/>
@@ -13324,7 +13070,7 @@
             <w:tcW w:w="1110" w:type="dxa"/>
             <w:gridSpan w:val="3"/>
             <w:tcBorders>
-              <w:top w:val="single" w:sz="4" w:space="0" w:color="auto"/>
+              <w:top w:val="nil"/>
               <w:left w:val="single" w:sz="4" w:space="0" w:color="auto"/>
               <w:bottom w:val="single" w:sz="4" w:space="0" w:color="auto"/>
               <w:right w:val="single" w:sz="4" w:space="0" w:color="auto"/>
@@ -13349,7 +13095,7 @@
             <w:tcW w:w="1688" w:type="dxa"/>
             <w:gridSpan w:val="2"/>
             <w:tcBorders>
-              <w:top w:val="single" w:sz="4" w:space="0" w:color="auto"/>
+              <w:top w:val="nil"/>
               <w:left w:val="single" w:sz="4" w:space="0" w:color="auto"/>
               <w:bottom w:val="single" w:sz="4" w:space="0" w:color="auto"/>
               <w:right w:val="single" w:sz="4" w:space="0" w:color="auto"/>
@@ -13373,7 +13119,7 @@
           <w:tcPr>
             <w:tcW w:w="1495" w:type="dxa"/>
             <w:tcBorders>
-              <w:top w:val="single" w:sz="4" w:space="0" w:color="auto"/>
+              <w:top w:val="nil"/>
               <w:left w:val="single" w:sz="4" w:space="0" w:color="auto"/>
               <w:bottom w:val="single" w:sz="4" w:space="0" w:color="auto"/>
               <w:right w:val="single" w:sz="4" w:space="0" w:color="auto"/>
@@ -13397,7 +13143,7 @@
           <w:tcPr>
             <w:tcW w:w="709" w:type="dxa"/>
             <w:tcBorders>
-              <w:top w:val="single" w:sz="4" w:space="0" w:color="auto"/>
+              <w:top w:val="nil"/>
               <w:left w:val="single" w:sz="4" w:space="0" w:color="auto"/>
               <w:bottom w:val="single" w:sz="4" w:space="0" w:color="auto"/>
               <w:right w:val="single" w:sz="4" w:space="0" w:color="auto"/>
@@ -13420,7 +13166,7 @@
           <w:tcPr>
             <w:tcW w:w="701" w:type="dxa"/>
             <w:tcBorders>
-              <w:top w:val="single" w:sz="4" w:space="0" w:color="auto"/>
+              <w:top w:val="nil"/>
               <w:left w:val="single" w:sz="4" w:space="0" w:color="auto"/>
               <w:bottom w:val="single" w:sz="4" w:space="0" w:color="auto"/>
               <w:right w:val="single" w:sz="4" w:space="0" w:color="auto"/>
@@ -13443,7 +13189,7 @@
           <w:tcPr>
             <w:tcW w:w="1874" w:type="dxa"/>
             <w:tcBorders>
-              <w:top w:val="single" w:sz="4" w:space="0" w:color="auto"/>
+              <w:top w:val="nil"/>
               <w:left w:val="single" w:sz="4" w:space="0" w:color="auto"/>
               <w:bottom w:val="single" w:sz="4" w:space="0" w:color="auto"/>
               <w:right w:val="single" w:sz="4" w:space="0" w:color="auto"/>
@@ -13467,7 +13213,7 @@
           <w:tcPr>
             <w:tcW w:w="910" w:type="dxa"/>
             <w:tcBorders>
-              <w:top w:val="single" w:sz="4" w:space="0" w:color="auto"/>
+              <w:top w:val="nil"/>
               <w:left w:val="single" w:sz="4" w:space="0" w:color="auto"/>
               <w:bottom w:val="single" w:sz="4" w:space="0" w:color="auto"/>
               <w:right w:val="single" w:sz="4" w:space="0" w:color="auto"/>
@@ -13491,7 +13237,7 @@
           <w:tcPr>
             <w:tcW w:w="602" w:type="dxa"/>
             <w:tcBorders>
-              <w:top w:val="single" w:sz="4" w:space="0" w:color="auto"/>
+              <w:top w:val="nil"/>
               <w:left w:val="single" w:sz="4" w:space="0" w:color="auto"/>
               <w:bottom w:val="single" w:sz="4" w:space="0" w:color="auto"/>
               <w:right w:val="single" w:sz="4" w:space="0" w:color="auto"/>
@@ -13515,7 +13261,7 @@
           <w:tcPr>
             <w:tcW w:w="560" w:type="dxa"/>
             <w:tcBorders>
-              <w:top w:val="single" w:sz="4" w:space="0" w:color="auto"/>
+              <w:top w:val="nil"/>
               <w:left w:val="single" w:sz="4" w:space="0" w:color="auto"/>
               <w:bottom w:val="single" w:sz="4" w:space="0" w:color="auto"/>
               <w:right w:val="single" w:sz="4" w:space="0" w:color="auto"/>
@@ -13539,7 +13285,7 @@
           <w:tcPr>
             <w:tcW w:w="560" w:type="dxa"/>
             <w:tcBorders>
-              <w:top w:val="single" w:sz="4" w:space="0" w:color="auto"/>
+              <w:top w:val="nil"/>
               <w:left w:val="single" w:sz="4" w:space="0" w:color="auto"/>
               <w:bottom w:val="single" w:sz="4" w:space="0" w:color="auto"/>
               <w:right w:val="single" w:sz="12" w:space="0" w:color="auto"/>
@@ -13761,121 +13507,6 @@
           <w:szCs w:val="20"/>
         </w:rPr>
         <w:t xml:space="preserve">地址：       </w:t>
-      </w:r>
-      <w:r>
-        <w:rPr>
-          <w:rFonts w:ascii="王漢宗中明體繁" w:eastAsia="王漢宗中明體繁" w:hAnsi="新細明體" w:hint="eastAsia"/>
-          <w:sz w:val="36"/>
-          <w:szCs w:val="36"/>
-          <w:eastAsianLayout w:id="-1208103936" w:combine="1"/>
-        </w:rPr>
-        <w:t>縣市</w:t>
-      </w:r>
-      <w:r>
-        <w:rPr>
-          <w:rFonts w:ascii="王漢宗中明體繁" w:eastAsia="王漢宗中明體繁" w:hAnsi="新細明體" w:hint="eastAsia"/>
-          <w:sz w:val="36"/>
-          <w:szCs w:val="36"/>
-        </w:rPr>
-        <w:t xml:space="preserve">     </w:t>
-      </w:r>
-      <w:r>
-        <w:rPr>
-          <w:rFonts w:ascii="王漢宗中明體繁" w:eastAsia="王漢宗中明體繁" w:hAnsi="新細明體" w:hint="eastAsia"/>
-          <w:sz w:val="36"/>
-          <w:szCs w:val="36"/>
-        </w:rPr>
-        <w:fldChar w:fldCharType="begin"/>
-      </w:r>
-      <w:r>
-        <w:rPr>
-          <w:rFonts w:ascii="王漢宗中明體繁" w:eastAsia="王漢宗中明體繁" w:hAnsi="新細明體" w:hint="eastAsia"/>
-          <w:sz w:val="36"/>
-          <w:szCs w:val="36"/>
-        </w:rPr>
-        <w:instrText>eq \o(\s\up 9(</w:instrText>
-      </w:r>
-      <w:r>
-        <w:rPr>
-          <w:rFonts w:ascii="王漢宗中明體繁" w:eastAsia="王漢宗中明體繁" w:hAnsi="新細明體" w:hint="eastAsia"/>
-          <w:sz w:val="18"/>
-          <w:szCs w:val="36"/>
-        </w:rPr>
-        <w:instrText xml:space="preserve">鄉 </w:instrText>
-      </w:r>
-      <w:r>
-        <w:rPr>
-          <w:rFonts w:ascii="王漢宗中明體繁" w:eastAsia="王漢宗中明體繁" w:hAnsi="新細明體" w:hint="eastAsia"/>
-          <w:sz w:val="36"/>
-          <w:szCs w:val="36"/>
-        </w:rPr>
-        <w:instrText>),\s\do 3(</w:instrText>
-      </w:r>
-      <w:r>
-        <w:rPr>
-          <w:rFonts w:ascii="王漢宗中明體繁" w:eastAsia="王漢宗中明體繁" w:hAnsi="新細明體" w:hint="eastAsia"/>
-          <w:sz w:val="18"/>
-          <w:szCs w:val="36"/>
-        </w:rPr>
-        <w:instrText>鎮區</w:instrText>
-      </w:r>
-      <w:r>
-        <w:rPr>
-          <w:rFonts w:ascii="王漢宗中明體繁" w:eastAsia="王漢宗中明體繁" w:hAnsi="新細明體" w:hint="eastAsia"/>
-          <w:sz w:val="36"/>
-          <w:szCs w:val="36"/>
-        </w:rPr>
-        <w:instrText>))</w:instrText>
-      </w:r>
-      <w:r>
-        <w:rPr>
-          <w:rFonts w:ascii="王漢宗中明體繁" w:eastAsia="王漢宗中明體繁" w:hAnsi="新細明體" w:hint="eastAsia"/>
-          <w:sz w:val="36"/>
-          <w:szCs w:val="36"/>
-        </w:rPr>
-        <w:fldChar w:fldCharType="end"/>
-      </w:r>
-      <w:r>
-        <w:rPr>
-          <w:rFonts w:ascii="王漢宗中明體繁" w:eastAsia="王漢宗中明體繁" w:hAnsi="新細明體" w:hint="eastAsia"/>
-          <w:sz w:val="36"/>
-          <w:szCs w:val="36"/>
-        </w:rPr>
-        <w:t xml:space="preserve">      </w:t>
-      </w:r>
-      <w:r>
-        <w:rPr>
-          <w:rFonts w:ascii="王漢宗中明體繁" w:eastAsia="王漢宗中明體繁" w:hAnsi="新細明體" w:hint="eastAsia"/>
-          <w:sz w:val="36"/>
-          <w:szCs w:val="36"/>
-          <w:eastAsianLayout w:id="-1208103424" w:combine="1"/>
-        </w:rPr>
-        <w:t>村里</w:t>
-      </w:r>
-      <w:r>
-        <w:rPr>
-          <w:rFonts w:ascii="王漢宗中明體繁" w:eastAsia="王漢宗中明體繁" w:hAnsi="新細明體" w:hint="eastAsia"/>
-          <w:sz w:val="36"/>
-          <w:szCs w:val="36"/>
-        </w:rPr>
-        <w:t xml:space="preserve">      </w:t>
-      </w:r>
-      <w:r>
-        <w:rPr>
-          <w:rFonts w:ascii="王漢宗中明體繁" w:eastAsia="王漢宗中明體繁" w:hAnsi="新細明體" w:hint="eastAsia"/>
-          <w:sz w:val="36"/>
-          <w:szCs w:val="36"/>
-          <w:eastAsianLayout w:id="-1208103423" w:combine="1"/>
-        </w:rPr>
-        <w:t>街路</w:t>
-      </w:r>
-      <w:r>
-        <w:rPr>
-          <w:rFonts w:ascii="王漢宗中明體繁" w:eastAsia="王漢宗中明體繁" w:hAnsi="新細明體" w:hint="eastAsia"/>
-          <w:sz w:val="16"/>
-          <w:szCs w:val="16"/>
-        </w:rPr>
-        <w:t xml:space="preserve"> </w:t>
       </w:r>
     </w:p>
     <w:p>
@@ -13958,7 +13589,7 @@
                               <w:tblLook w:val="01E0" w:firstRow="1" w:lastRow="1" w:firstColumn="1" w:lastColumn="1" w:noHBand="0" w:noVBand="0"/>
                             </w:tblPr>
                             <w:tblGrid>
-                              <w:gridCol w:w="2061"/>
+                              <w:gridCol w:w="2046"/>
                             </w:tblGrid>
                             <w:tr>
                               <w:trPr>
@@ -14001,7 +13632,7 @@
           </mc:Choice>
           <mc:Fallback>
             <w:pict>
-              <v:shape w14:anchorId="7E6DF12A" id="Text Box 19" o:spid="_x0000_s1033" type="#_x0000_t202" style="position:absolute;margin-left:1in;margin-top:17.45pt;width:118.95pt;height:29.9pt;z-index:251663360;visibility:visible;mso-wrap-style:square;mso-width-percent:0;mso-height-percent:0;mso-wrap-distance-left:9pt;mso-wrap-distance-top:0;mso-wrap-distance-right:9pt;mso-wrap-distance-bottom:0;mso-position-horizontal:absolute;mso-position-horizontal-relative:text;mso-position-vertical:absolute;mso-position-vertical-relative:text;mso-width-percent:0;mso-height-percent:0;mso-width-relative:page;mso-height-relative:page;v-text-anchor:top" o:gfxdata="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" stroked="f">
+              <v:shape w14:anchorId="7E6DF12A" id="Text Box 19" o:spid="_x0000_s1033" type="#_x0000_t202" style="position:absolute;margin-left:1in;margin-top:17.45pt;width:118.95pt;height:29.9pt;z-index:251663360;visibility:visible;mso-wrap-style:square;mso-width-percent:0;mso-height-percent:0;mso-wrap-distance-left:9pt;mso-wrap-distance-top:0;mso-wrap-distance-right:9pt;mso-wrap-distance-bottom:0;mso-position-horizontal:absolute;mso-position-horizontal-relative:text;mso-position-vertical:absolute;mso-position-vertical-relative:text;mso-width-percent:0;mso-height-percent:0;mso-width-relative:page;mso-height-relative:page;v-text-anchor:top" o:gfxdata="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" stroked="f">
                 <v:textbox>
                   <w:txbxContent>
                     <w:tbl>
@@ -14017,7 +13648,7 @@
                         <w:tblLook w:val="01E0" w:firstRow="1" w:lastRow="1" w:firstColumn="1" w:lastColumn="1" w:noHBand="0" w:noVBand="0"/>
                       </w:tblPr>
                       <w:tblGrid>
-                        <w:gridCol w:w="2061"/>
+                        <w:gridCol w:w="2046"/>
                       </w:tblGrid>
                       <w:tr>
                         <w:trPr>
@@ -14081,25 +13712,7 @@
           <w:sz w:val="16"/>
           <w:szCs w:val="16"/>
         </w:rPr>
-        <w:lastRenderedPageBreak/>
         <w:t xml:space="preserve">營利事業統一編號：                                                             </w:t>
-      </w:r>
-      <w:r>
-        <w:rPr>
-          <w:rFonts w:ascii="王漢宗中明體繁" w:eastAsia="王漢宗中明體繁" w:hAnsi="新細明體" w:hint="eastAsia"/>
-          <w:sz w:val="20"/>
-          <w:szCs w:val="20"/>
-        </w:rPr>
-        <w:t xml:space="preserve">段        巷      弄        號        </w:t>
-      </w:r>
-      <w:r>
-        <w:rPr>
-          <w:rFonts w:ascii="王漢宗中明體繁" w:eastAsia="王漢宗中明體繁" w:hAnsi="新細明體" w:hint="eastAsia"/>
-          <w:sz w:val="36"/>
-          <w:szCs w:val="36"/>
-          <w:eastAsianLayout w:id="-1208102400" w:combine="1"/>
-        </w:rPr>
-        <w:t>樓室</w:t>
       </w:r>
     </w:p>
     <w:sectPr>
@@ -14114,7 +13727,7 @@
 </file>
 
 <file path=word/endnotes.xml><?xml version="1.0" encoding="utf-8"?>
-<w:endnotes xmlns:wpc="http://schemas.microsoft.com/office/word/2010/wordprocessingCanvas" xmlns:cx="http://schemas.microsoft.com/office/drawing/2014/chartex" xmlns:cx1="http://schemas.microsoft.com/office/drawing/2015/9/8/chartex" xmlns:cx2="http://schemas.microsoft.com/office/drawing/2015/10/21/chartex" xmlns:cx3="http://schemas.microsoft.com/office/drawing/2016/5/9/chartex" xmlns:cx4="http://schemas.microsoft.com/office/drawing/2016/5/10/chartex" xmlns:cx5="http://schemas.microsoft.com/office/drawing/2016/5/11/chartex" xmlns:cx6="http://schemas.microsoft.com/office/drawing/2016/5/12/chartex" xmlns:cx7="http://schemas.microsoft.com/office/drawing/2016/5/13/chartex" xmlns:cx8="http://schemas.microsoft.com/office/drawing/2016/5/14/chartex" xmlns:mc="http://schemas.openxmlformats.org/markup-compatibility/2006" xmlns:aink="http://schemas.microsoft.com/office/drawing/2016/ink" xmlns:am3d="http://schemas.microsoft.com/office/drawing/2017/model3d" xmlns:o="urn:schemas-microsoft-com:office:office" xmlns:r="http://schemas.openxmlformats.org/officeDocument/2006/relationships" xmlns:m="http://schemas.openxmlformats.org/officeDocument/2006/math" xmlns:v="urn:schemas-microsoft-com:vml" xmlns:wp14="http://schemas.microsoft.com/office/word/2010/wordprocessingDrawing" xmlns:wp="http://schemas.openxmlformats.org/drawingml/2006/wordprocessingDrawing" xmlns:w10="urn:schemas-microsoft-com:office:word" xmlns:w="http://schemas.openxmlformats.org/wordprocessingml/2006/main" xmlns:w14="http://schemas.microsoft.com/office/word/2010/wordml" xmlns:w15="http://schemas.microsoft.com/office/word/2012/wordml" xmlns:w16cex="http://schemas.microsoft.com/office/word/2018/wordml/cex" xmlns:w16cid="http://schemas.microsoft.com/office/word/2016/wordml/cid" xmlns:w16="http://schemas.microsoft.com/office/word/2018/wordml" xmlns:w16se="http://schemas.microsoft.com/office/word/2015/wordml/symex" xmlns:wpg="http://schemas.microsoft.com/office/word/2010/wordprocessingGroup" xmlns:wpi="http://schemas.microsoft.com/office/word/2010/wordprocessingInk" xmlns:wne="http://schemas.microsoft.com/office/word/2006/wordml" xmlns:wps="http://schemas.microsoft.com/office/word/2010/wordprocessingShape" mc:Ignorable="w14 w15 w16se w16cid w16 w16cex wp14">
+<w:endnotes xmlns:wpc="http://schemas.microsoft.com/office/word/2010/wordprocessingCanvas" xmlns:cx="http://schemas.microsoft.com/office/drawing/2014/chartex" xmlns:cx1="http://schemas.microsoft.com/office/drawing/2015/9/8/chartex" xmlns:mc="http://schemas.openxmlformats.org/markup-compatibility/2006" xmlns:o="urn:schemas-microsoft-com:office:office" xmlns:r="http://schemas.openxmlformats.org/officeDocument/2006/relationships" xmlns:m="http://schemas.openxmlformats.org/officeDocument/2006/math" xmlns:v="urn:schemas-microsoft-com:vml" xmlns:wp14="http://schemas.microsoft.com/office/word/2010/wordprocessingDrawing" xmlns:wp="http://schemas.openxmlformats.org/drawingml/2006/wordprocessingDrawing" xmlns:w10="urn:schemas-microsoft-com:office:word" xmlns:w="http://schemas.openxmlformats.org/wordprocessingml/2006/main" xmlns:w14="http://schemas.microsoft.com/office/word/2010/wordml" xmlns:w15="http://schemas.microsoft.com/office/word/2012/wordml" xmlns:w16se="http://schemas.microsoft.com/office/word/2015/wordml/symex" xmlns:wpg="http://schemas.microsoft.com/office/word/2010/wordprocessingGroup" xmlns:wpi="http://schemas.microsoft.com/office/word/2010/wordprocessingInk" xmlns:wne="http://schemas.microsoft.com/office/word/2006/wordml" xmlns:wps="http://schemas.microsoft.com/office/word/2010/wordprocessingShape" mc:Ignorable="w14 w15 w16se wp14">
   <w:endnote w:type="separator" w:id="-1">
     <w:p>
       <w:r>
@@ -14133,7 +13746,7 @@
 </file>
 
 <file path=word/footnotes.xml><?xml version="1.0" encoding="utf-8"?>
-<w:footnotes xmlns:wpc="http://schemas.microsoft.com/office/word/2010/wordprocessingCanvas" xmlns:cx="http://schemas.microsoft.com/office/drawing/2014/chartex" xmlns:cx1="http://schemas.microsoft.com/office/drawing/2015/9/8/chartex" xmlns:cx2="http://schemas.microsoft.com/office/drawing/2015/10/21/chartex" xmlns:cx3="http://schemas.microsoft.com/office/drawing/2016/5/9/chartex" xmlns:cx4="http://schemas.microsoft.com/office/drawing/2016/5/10/chartex" xmlns:cx5="http://schemas.microsoft.com/office/drawing/2016/5/11/chartex" xmlns:cx6="http://schemas.microsoft.com/office/drawing/2016/5/12/chartex" xmlns:cx7="http://schemas.microsoft.com/office/drawing/2016/5/13/chartex" xmlns:cx8="http://schemas.microsoft.com/office/drawing/2016/5/14/chartex" xmlns:mc="http://schemas.openxmlformats.org/markup-compatibility/2006" xmlns:aink="http://schemas.microsoft.com/office/drawing/2016/ink" xmlns:am3d="http://schemas.microsoft.com/office/drawing/2017/model3d" xmlns:o="urn:schemas-microsoft-com:office:office" xmlns:r="http://schemas.openxmlformats.org/officeDocument/2006/relationships" xmlns:m="http://schemas.openxmlformats.org/officeDocument/2006/math" xmlns:v="urn:schemas-microsoft-com:vml" xmlns:wp14="http://schemas.microsoft.com/office/word/2010/wordprocessingDrawing" xmlns:wp="http://schemas.openxmlformats.org/drawingml/2006/wordprocessingDrawing" xmlns:w10="urn:schemas-microsoft-com:office:word" xmlns:w="http://schemas.openxmlformats.org/wordprocessingml/2006/main" xmlns:w14="http://schemas.microsoft.com/office/word/2010/wordml" xmlns:w15="http://schemas.microsoft.com/office/word/2012/wordml" xmlns:w16cex="http://schemas.microsoft.com/office/word/2018/wordml/cex" xmlns:w16cid="http://schemas.microsoft.com/office/word/2016/wordml/cid" xmlns:w16="http://schemas.microsoft.com/office/word/2018/wordml" xmlns:w16se="http://schemas.microsoft.com/office/word/2015/wordml/symex" xmlns:wpg="http://schemas.microsoft.com/office/word/2010/wordprocessingGroup" xmlns:wpi="http://schemas.microsoft.com/office/word/2010/wordprocessingInk" xmlns:wne="http://schemas.microsoft.com/office/word/2006/wordml" xmlns:wps="http://schemas.microsoft.com/office/word/2010/wordprocessingShape" mc:Ignorable="w14 w15 w16se w16cid w16 w16cex wp14">
+<w:footnotes xmlns:wpc="http://schemas.microsoft.com/office/word/2010/wordprocessingCanvas" xmlns:cx="http://schemas.microsoft.com/office/drawing/2014/chartex" xmlns:cx1="http://schemas.microsoft.com/office/drawing/2015/9/8/chartex" xmlns:mc="http://schemas.openxmlformats.org/markup-compatibility/2006" xmlns:o="urn:schemas-microsoft-com:office:office" xmlns:r="http://schemas.openxmlformats.org/officeDocument/2006/relationships" xmlns:m="http://schemas.openxmlformats.org/officeDocument/2006/math" xmlns:v="urn:schemas-microsoft-com:vml" xmlns:wp14="http://schemas.microsoft.com/office/word/2010/wordprocessingDrawing" xmlns:wp="http://schemas.openxmlformats.org/drawingml/2006/wordprocessingDrawing" xmlns:w10="urn:schemas-microsoft-com:office:word" xmlns:w="http://schemas.openxmlformats.org/wordprocessingml/2006/main" xmlns:w14="http://schemas.microsoft.com/office/word/2010/wordml" xmlns:w15="http://schemas.microsoft.com/office/word/2012/wordml" xmlns:w16se="http://schemas.microsoft.com/office/word/2015/wordml/symex" xmlns:wpg="http://schemas.microsoft.com/office/word/2010/wordprocessingGroup" xmlns:wpi="http://schemas.microsoft.com/office/word/2010/wordprocessingInk" xmlns:wne="http://schemas.microsoft.com/office/word/2006/wordml" xmlns:wps="http://schemas.microsoft.com/office/word/2010/wordprocessingShape" mc:Ignorable="w14 w15 w16se wp14">
   <w:footnote w:type="separator" w:id="-1">
     <w:p>
       <w:r>
@@ -14152,7 +13765,7 @@
 </file>
 
 <file path=word/numbering.xml><?xml version="1.0" encoding="utf-8"?>
-<w:numbering xmlns:wpc="http://schemas.microsoft.com/office/word/2010/wordprocessingCanvas" xmlns:cx="http://schemas.microsoft.com/office/drawing/2014/chartex" xmlns:cx1="http://schemas.microsoft.com/office/drawing/2015/9/8/chartex" xmlns:cx2="http://schemas.microsoft.com/office/drawing/2015/10/21/chartex" xmlns:cx3="http://schemas.microsoft.com/office/drawing/2016/5/9/chartex" xmlns:cx4="http://schemas.microsoft.com/office/drawing/2016/5/10/chartex" xmlns:cx5="http://schemas.microsoft.com/office/drawing/2016/5/11/chartex" xmlns:cx6="http://schemas.microsoft.com/office/drawing/2016/5/12/chartex" xmlns:cx7="http://schemas.microsoft.com/office/drawing/2016/5/13/chartex" xmlns:cx8="http://schemas.microsoft.com/office/drawing/2016/5/14/chartex" xmlns:mc="http://schemas.openxmlformats.org/markup-compatibility/2006" xmlns:aink="http://schemas.microsoft.com/office/drawing/2016/ink" xmlns:am3d="http://schemas.microsoft.com/office/drawing/2017/model3d" xmlns:o="urn:schemas-microsoft-com:office:office" xmlns:r="http://schemas.openxmlformats.org/officeDocument/2006/relationships" xmlns:m="http://schemas.openxmlformats.org/officeDocument/2006/math" xmlns:v="urn:schemas-microsoft-com:vml" xmlns:wp14="http://schemas.microsoft.com/office/word/2010/wordprocessingDrawing" xmlns:wp="http://schemas.openxmlformats.org/drawingml/2006/wordprocessingDrawing" xmlns:w10="urn:schemas-microsoft-com:office:word" xmlns:w="http://schemas.openxmlformats.org/wordprocessingml/2006/main" xmlns:w14="http://schemas.microsoft.com/office/word/2010/wordml" xmlns:w15="http://schemas.microsoft.com/office/word/2012/wordml" xmlns:w16cex="http://schemas.microsoft.com/office/word/2018/wordml/cex" xmlns:w16cid="http://schemas.microsoft.com/office/word/2016/wordml/cid" xmlns:w16="http://schemas.microsoft.com/office/word/2018/wordml" xmlns:w16se="http://schemas.microsoft.com/office/word/2015/wordml/symex" xmlns:wpg="http://schemas.microsoft.com/office/word/2010/wordprocessingGroup" xmlns:wpi="http://schemas.microsoft.com/office/word/2010/wordprocessingInk" xmlns:wne="http://schemas.microsoft.com/office/word/2006/wordml" xmlns:wps="http://schemas.microsoft.com/office/word/2010/wordprocessingShape" mc:Ignorable="w14 w15 w16se w16cid w16 w16cex wp14">
+<w:numbering xmlns:wpc="http://schemas.microsoft.com/office/word/2010/wordprocessingCanvas" xmlns:cx="http://schemas.microsoft.com/office/drawing/2014/chartex" xmlns:cx1="http://schemas.microsoft.com/office/drawing/2015/9/8/chartex" xmlns:mc="http://schemas.openxmlformats.org/markup-compatibility/2006" xmlns:o="urn:schemas-microsoft-com:office:office" xmlns:r="http://schemas.openxmlformats.org/officeDocument/2006/relationships" xmlns:m="http://schemas.openxmlformats.org/officeDocument/2006/math" xmlns:v="urn:schemas-microsoft-com:vml" xmlns:wp14="http://schemas.microsoft.com/office/word/2010/wordprocessingDrawing" xmlns:wp="http://schemas.openxmlformats.org/drawingml/2006/wordprocessingDrawing" xmlns:w10="urn:schemas-microsoft-com:office:word" xmlns:w="http://schemas.openxmlformats.org/wordprocessingml/2006/main" xmlns:w14="http://schemas.microsoft.com/office/word/2010/wordml" xmlns:w15="http://schemas.microsoft.com/office/word/2012/wordml" xmlns:w16se="http://schemas.microsoft.com/office/word/2015/wordml/symex" xmlns:wpg="http://schemas.microsoft.com/office/word/2010/wordprocessingGroup" xmlns:wpi="http://schemas.microsoft.com/office/word/2010/wordprocessingInk" xmlns:wne="http://schemas.microsoft.com/office/word/2006/wordml" xmlns:wps="http://schemas.microsoft.com/office/word/2010/wordprocessingShape" mc:Ignorable="w14 w15 w16se wp14">
   <w:abstractNum w:abstractNumId="0" w15:restartNumberingAfterBreak="1">
     <w:nsid w:val="42AF7A6D"/>
     <w:multiLevelType w:val="hybridMultilevel"/>
@@ -14276,7 +13889,7 @@
 </file>
 
 <file path=word/styles.xml><?xml version="1.0" encoding="utf-8"?>
-<w:styles xmlns:mc="http://schemas.openxmlformats.org/markup-compatibility/2006" xmlns:r="http://schemas.openxmlformats.org/officeDocument/2006/relationships" xmlns:w="http://schemas.openxmlformats.org/wordprocessingml/2006/main" xmlns:w14="http://schemas.microsoft.com/office/word/2010/wordml" xmlns:w15="http://schemas.microsoft.com/office/word/2012/wordml" xmlns:w16cex="http://schemas.microsoft.com/office/word/2018/wordml/cex" xmlns:w16cid="http://schemas.microsoft.com/office/word/2016/wordml/cid" xmlns:w16="http://schemas.microsoft.com/office/word/2018/wordml" xmlns:w16se="http://schemas.microsoft.com/office/word/2015/wordml/symex" mc:Ignorable="w14 w15 w16se w16cid w16 w16cex">
+<w:styles xmlns:mc="http://schemas.openxmlformats.org/markup-compatibility/2006" xmlns:r="http://schemas.openxmlformats.org/officeDocument/2006/relationships" xmlns:w="http://schemas.openxmlformats.org/wordprocessingml/2006/main" xmlns:w14="http://schemas.microsoft.com/office/word/2010/wordml" xmlns:w15="http://schemas.microsoft.com/office/word/2012/wordml" xmlns:w16se="http://schemas.microsoft.com/office/word/2015/wordml/symex" mc:Ignorable="w14 w15 w16se">
   <w:docDefaults>
     <w:rPrDefault>
       <w:rPr>
@@ -14286,7 +13899,7 @@
     </w:rPrDefault>
     <w:pPrDefault/>
   </w:docDefaults>
-  <w:latentStyles w:defLockedState="0" w:defUIPriority="0" w:defSemiHidden="0" w:defUnhideWhenUsed="0" w:defQFormat="0" w:count="376">
+  <w:latentStyles w:defLockedState="0" w:defUIPriority="0" w:defSemiHidden="0" w:defUnhideWhenUsed="0" w:defQFormat="0" w:count="371">
     <w:lsdException w:name="Normal" w:qFormat="1"/>
     <w:lsdException w:name="heading 1" w:qFormat="1"/>
     <w:lsdException w:name="heading 2" w:semiHidden="1" w:unhideWhenUsed="1" w:qFormat="1"/>
@@ -14561,11 +14174,6 @@
     <w:lsdException w:name="List Table 5 Dark Accent 6" w:uiPriority="50"/>
     <w:lsdException w:name="List Table 6 Colorful Accent 6" w:uiPriority="51"/>
     <w:lsdException w:name="List Table 7 Colorful Accent 6" w:uiPriority="52"/>
-    <w:lsdException w:name="Mention" w:semiHidden="1" w:uiPriority="99" w:unhideWhenUsed="1"/>
-    <w:lsdException w:name="Smart Hyperlink" w:semiHidden="1" w:uiPriority="99" w:unhideWhenUsed="1"/>
-    <w:lsdException w:name="Hashtag" w:semiHidden="1" w:uiPriority="99" w:unhideWhenUsed="1"/>
-    <w:lsdException w:name="Unresolved Mention" w:semiHidden="1" w:uiPriority="99" w:unhideWhenUsed="1"/>
-    <w:lsdException w:name="Smart Link" w:semiHidden="1" w:uiPriority="99" w:unhideWhenUsed="1"/>
   </w:latentStyles>
   <w:style w:type="paragraph" w:default="1" w:styleId="a">
     <w:name w:val="Normal"/>

</xml_diff>